<commit_message>
week 8 | Tuesday
</commit_message>
<xml_diff>
--- a/bil301/week2/bil301_1804.01026_2.docx
+++ b/bil301/week2/bil301_1804.01026_2.docx
@@ -35,12 +35,6 @@
         <w:tblW w:w="10466" w:type="dxa"/>
         <w:jc w:val="left"/>
         <w:tblInd w:w="0" w:type="dxa"/>
-        <w:tblBorders>
-          <w:top w:val="single" w:sz="2" w:space="0" w:color="000000"/>
-          <w:left w:val="single" w:sz="2" w:space="0" w:color="000000"/>
-          <w:bottom w:val="single" w:sz="2" w:space="0" w:color="000000"/>
-          <w:insideH w:val="single" w:sz="2" w:space="0" w:color="000000"/>
-        </w:tblBorders>
         <w:tblCellMar>
           <w:top w:w="55" w:type="dxa"/>
           <w:left w:w="54" w:type="dxa"/>
@@ -64,7 +58,6 @@
               <w:top w:val="single" w:sz="2" w:space="0" w:color="000000"/>
               <w:left w:val="single" w:sz="2" w:space="0" w:color="000000"/>
               <w:bottom w:val="single" w:sz="2" w:space="0" w:color="000000"/>
-              <w:insideH w:val="single" w:sz="2" w:space="0" w:color="000000"/>
             </w:tcBorders>
             <w:shd w:fill="auto" w:val="clear"/>
           </w:tcPr>
@@ -86,7 +79,6 @@
               <w:top w:val="single" w:sz="2" w:space="0" w:color="000000"/>
               <w:left w:val="single" w:sz="2" w:space="0" w:color="000000"/>
               <w:bottom w:val="single" w:sz="2" w:space="0" w:color="000000"/>
-              <w:insideH w:val="single" w:sz="2" w:space="0" w:color="000000"/>
             </w:tcBorders>
             <w:shd w:fill="auto" w:val="clear"/>
           </w:tcPr>
@@ -108,7 +100,6 @@
               <w:top w:val="single" w:sz="2" w:space="0" w:color="000000"/>
               <w:left w:val="single" w:sz="2" w:space="0" w:color="000000"/>
               <w:bottom w:val="single" w:sz="2" w:space="0" w:color="000000"/>
-              <w:insideH w:val="single" w:sz="2" w:space="0" w:color="000000"/>
             </w:tcBorders>
             <w:shd w:fill="auto" w:val="clear"/>
           </w:tcPr>
@@ -130,7 +121,6 @@
               <w:top w:val="single" w:sz="2" w:space="0" w:color="000000"/>
               <w:left w:val="single" w:sz="2" w:space="0" w:color="000000"/>
               <w:bottom w:val="single" w:sz="2" w:space="0" w:color="000000"/>
-              <w:insideH w:val="single" w:sz="2" w:space="0" w:color="000000"/>
             </w:tcBorders>
             <w:shd w:fill="auto" w:val="clear"/>
           </w:tcPr>
@@ -153,8 +143,6 @@
               <w:left w:val="single" w:sz="2" w:space="0" w:color="000000"/>
               <w:bottom w:val="single" w:sz="2" w:space="0" w:color="000000"/>
               <w:right w:val="single" w:sz="2" w:space="0" w:color="000000"/>
-              <w:insideH w:val="single" w:sz="2" w:space="0" w:color="000000"/>
-              <w:insideV w:val="single" w:sz="2" w:space="0" w:color="000000"/>
             </w:tcBorders>
             <w:shd w:fill="auto" w:val="clear"/>
           </w:tcPr>
@@ -176,9 +164,9 @@
           <w:tcPr>
             <w:tcW w:w="2093" w:type="dxa"/>
             <w:tcBorders>
-              <w:left w:val="single" w:sz="2" w:space="0" w:color="000000"/>
-              <w:bottom w:val="single" w:sz="2" w:space="0" w:color="000000"/>
-              <w:insideH w:val="single" w:sz="2" w:space="0" w:color="000000"/>
+              <w:top w:val="single" w:sz="2" w:space="0" w:color="000000"/>
+              <w:left w:val="single" w:sz="2" w:space="0" w:color="000000"/>
+              <w:bottom w:val="single" w:sz="2" w:space="0" w:color="000000"/>
             </w:tcBorders>
             <w:shd w:fill="auto" w:val="clear"/>
           </w:tcPr>
@@ -197,49 +185,49 @@
           <w:tcPr>
             <w:tcW w:w="2093" w:type="dxa"/>
             <w:tcBorders>
-              <w:left w:val="single" w:sz="2" w:space="0" w:color="000000"/>
-              <w:bottom w:val="single" w:sz="2" w:space="0" w:color="000000"/>
-              <w:insideH w:val="single" w:sz="2" w:space="0" w:color="000000"/>
-            </w:tcBorders>
-            <w:shd w:fill="auto" w:val="clear"/>
-          </w:tcPr>
-          <w:p>
-            <w:pPr>
-              <w:pStyle w:val="TableContents"/>
-              <w:rPr/>
-            </w:pPr>
-            <w:r>
-              <w:rPr/>
-            </w:r>
-          </w:p>
-        </w:tc>
-        <w:tc>
-          <w:tcPr>
-            <w:tcW w:w="2093" w:type="dxa"/>
-            <w:tcBorders>
-              <w:left w:val="single" w:sz="2" w:space="0" w:color="000000"/>
-              <w:bottom w:val="single" w:sz="2" w:space="0" w:color="000000"/>
-              <w:insideH w:val="single" w:sz="2" w:space="0" w:color="000000"/>
-            </w:tcBorders>
-            <w:shd w:fill="auto" w:val="clear"/>
-          </w:tcPr>
-          <w:p>
-            <w:pPr>
-              <w:pStyle w:val="TableContents"/>
-              <w:rPr/>
-            </w:pPr>
-            <w:r>
-              <w:rPr/>
-            </w:r>
-          </w:p>
-        </w:tc>
-        <w:tc>
-          <w:tcPr>
-            <w:tcW w:w="2093" w:type="dxa"/>
-            <w:tcBorders>
-              <w:left w:val="single" w:sz="2" w:space="0" w:color="000000"/>
-              <w:bottom w:val="single" w:sz="2" w:space="0" w:color="000000"/>
-              <w:insideH w:val="single" w:sz="2" w:space="0" w:color="000000"/>
+              <w:top w:val="single" w:sz="2" w:space="0" w:color="000000"/>
+              <w:left w:val="single" w:sz="2" w:space="0" w:color="000000"/>
+              <w:bottom w:val="single" w:sz="2" w:space="0" w:color="000000"/>
+            </w:tcBorders>
+            <w:shd w:fill="auto" w:val="clear"/>
+          </w:tcPr>
+          <w:p>
+            <w:pPr>
+              <w:pStyle w:val="TableContents"/>
+              <w:rPr/>
+            </w:pPr>
+            <w:r>
+              <w:rPr/>
+            </w:r>
+          </w:p>
+        </w:tc>
+        <w:tc>
+          <w:tcPr>
+            <w:tcW w:w="2093" w:type="dxa"/>
+            <w:tcBorders>
+              <w:top w:val="single" w:sz="2" w:space="0" w:color="000000"/>
+              <w:left w:val="single" w:sz="2" w:space="0" w:color="000000"/>
+              <w:bottom w:val="single" w:sz="2" w:space="0" w:color="000000"/>
+            </w:tcBorders>
+            <w:shd w:fill="auto" w:val="clear"/>
+          </w:tcPr>
+          <w:p>
+            <w:pPr>
+              <w:pStyle w:val="TableContents"/>
+              <w:rPr/>
+            </w:pPr>
+            <w:r>
+              <w:rPr/>
+            </w:r>
+          </w:p>
+        </w:tc>
+        <w:tc>
+          <w:tcPr>
+            <w:tcW w:w="2093" w:type="dxa"/>
+            <w:tcBorders>
+              <w:top w:val="single" w:sz="2" w:space="0" w:color="000000"/>
+              <w:left w:val="single" w:sz="2" w:space="0" w:color="000000"/>
+              <w:bottom w:val="single" w:sz="2" w:space="0" w:color="000000"/>
             </w:tcBorders>
             <w:shd w:fill="auto" w:val="clear"/>
           </w:tcPr>
@@ -257,11 +245,10 @@
           <w:tcPr>
             <w:tcW w:w="2094" w:type="dxa"/>
             <w:tcBorders>
+              <w:top w:val="single" w:sz="2" w:space="0" w:color="000000"/>
               <w:left w:val="single" w:sz="2" w:space="0" w:color="000000"/>
               <w:bottom w:val="single" w:sz="2" w:space="0" w:color="000000"/>
               <w:right w:val="single" w:sz="2" w:space="0" w:color="000000"/>
-              <w:insideH w:val="single" w:sz="2" w:space="0" w:color="000000"/>
-              <w:insideV w:val="single" w:sz="2" w:space="0" w:color="000000"/>
             </w:tcBorders>
             <w:shd w:fill="auto" w:val="clear"/>
           </w:tcPr>
@@ -282,9 +269,9 @@
           <w:tcPr>
             <w:tcW w:w="2093" w:type="dxa"/>
             <w:tcBorders>
-              <w:left w:val="single" w:sz="2" w:space="0" w:color="000000"/>
-              <w:bottom w:val="single" w:sz="2" w:space="0" w:color="000000"/>
-              <w:insideH w:val="single" w:sz="2" w:space="0" w:color="000000"/>
+              <w:top w:val="single" w:sz="2" w:space="0" w:color="000000"/>
+              <w:left w:val="single" w:sz="2" w:space="0" w:color="000000"/>
+              <w:bottom w:val="single" w:sz="2" w:space="0" w:color="000000"/>
             </w:tcBorders>
             <w:shd w:fill="auto" w:val="clear"/>
           </w:tcPr>
@@ -303,9 +290,9 @@
           <w:tcPr>
             <w:tcW w:w="2093" w:type="dxa"/>
             <w:tcBorders>
-              <w:left w:val="single" w:sz="2" w:space="0" w:color="000000"/>
-              <w:bottom w:val="single" w:sz="2" w:space="0" w:color="000000"/>
-              <w:insideH w:val="single" w:sz="2" w:space="0" w:color="000000"/>
+              <w:top w:val="single" w:sz="2" w:space="0" w:color="000000"/>
+              <w:left w:val="single" w:sz="2" w:space="0" w:color="000000"/>
+              <w:bottom w:val="single" w:sz="2" w:space="0" w:color="000000"/>
             </w:tcBorders>
             <w:shd w:fill="auto" w:val="clear"/>
           </w:tcPr>
@@ -324,29 +311,29 @@
           <w:tcPr>
             <w:tcW w:w="2093" w:type="dxa"/>
             <w:tcBorders>
-              <w:left w:val="single" w:sz="2" w:space="0" w:color="000000"/>
-              <w:bottom w:val="single" w:sz="2" w:space="0" w:color="000000"/>
-              <w:insideH w:val="single" w:sz="2" w:space="0" w:color="000000"/>
-            </w:tcBorders>
-            <w:shd w:fill="auto" w:val="clear"/>
-          </w:tcPr>
-          <w:p>
-            <w:pPr>
-              <w:pStyle w:val="TableContents"/>
-              <w:rPr/>
-            </w:pPr>
-            <w:r>
-              <w:rPr/>
-            </w:r>
-          </w:p>
-        </w:tc>
-        <w:tc>
-          <w:tcPr>
-            <w:tcW w:w="2093" w:type="dxa"/>
-            <w:tcBorders>
-              <w:left w:val="single" w:sz="2" w:space="0" w:color="000000"/>
-              <w:bottom w:val="single" w:sz="2" w:space="0" w:color="000000"/>
-              <w:insideH w:val="single" w:sz="2" w:space="0" w:color="000000"/>
+              <w:top w:val="single" w:sz="2" w:space="0" w:color="000000"/>
+              <w:left w:val="single" w:sz="2" w:space="0" w:color="000000"/>
+              <w:bottom w:val="single" w:sz="2" w:space="0" w:color="000000"/>
+            </w:tcBorders>
+            <w:shd w:fill="auto" w:val="clear"/>
+          </w:tcPr>
+          <w:p>
+            <w:pPr>
+              <w:pStyle w:val="TableContents"/>
+              <w:rPr/>
+            </w:pPr>
+            <w:r>
+              <w:rPr/>
+            </w:r>
+          </w:p>
+        </w:tc>
+        <w:tc>
+          <w:tcPr>
+            <w:tcW w:w="2093" w:type="dxa"/>
+            <w:tcBorders>
+              <w:top w:val="single" w:sz="2" w:space="0" w:color="000000"/>
+              <w:left w:val="single" w:sz="2" w:space="0" w:color="000000"/>
+              <w:bottom w:val="single" w:sz="2" w:space="0" w:color="000000"/>
             </w:tcBorders>
             <w:shd w:fill="auto" w:val="clear"/>
           </w:tcPr>
@@ -365,11 +352,10 @@
           <w:tcPr>
             <w:tcW w:w="2094" w:type="dxa"/>
             <w:tcBorders>
+              <w:top w:val="single" w:sz="2" w:space="0" w:color="000000"/>
               <w:left w:val="single" w:sz="2" w:space="0" w:color="000000"/>
               <w:bottom w:val="single" w:sz="2" w:space="0" w:color="000000"/>
               <w:right w:val="single" w:sz="2" w:space="0" w:color="000000"/>
-              <w:insideH w:val="single" w:sz="2" w:space="0" w:color="000000"/>
-              <w:insideV w:val="single" w:sz="2" w:space="0" w:color="000000"/>
             </w:tcBorders>
             <w:shd w:fill="auto" w:val="clear"/>
           </w:tcPr>
@@ -391,9 +377,9 @@
           <w:tcPr>
             <w:tcW w:w="2093" w:type="dxa"/>
             <w:tcBorders>
-              <w:left w:val="single" w:sz="2" w:space="0" w:color="000000"/>
-              <w:bottom w:val="single" w:sz="2" w:space="0" w:color="000000"/>
-              <w:insideH w:val="single" w:sz="2" w:space="0" w:color="000000"/>
+              <w:top w:val="single" w:sz="2" w:space="0" w:color="000000"/>
+              <w:left w:val="single" w:sz="2" w:space="0" w:color="000000"/>
+              <w:bottom w:val="single" w:sz="2" w:space="0" w:color="000000"/>
             </w:tcBorders>
             <w:shd w:fill="auto" w:val="clear"/>
           </w:tcPr>
@@ -412,9 +398,9 @@
           <w:tcPr>
             <w:tcW w:w="2093" w:type="dxa"/>
             <w:tcBorders>
-              <w:left w:val="single" w:sz="2" w:space="0" w:color="000000"/>
-              <w:bottom w:val="single" w:sz="2" w:space="0" w:color="000000"/>
-              <w:insideH w:val="single" w:sz="2" w:space="0" w:color="000000"/>
+              <w:top w:val="single" w:sz="2" w:space="0" w:color="000000"/>
+              <w:left w:val="single" w:sz="2" w:space="0" w:color="000000"/>
+              <w:bottom w:val="single" w:sz="2" w:space="0" w:color="000000"/>
             </w:tcBorders>
             <w:shd w:fill="auto" w:val="clear"/>
           </w:tcPr>
@@ -433,29 +419,29 @@
           <w:tcPr>
             <w:tcW w:w="2093" w:type="dxa"/>
             <w:tcBorders>
-              <w:left w:val="single" w:sz="2" w:space="0" w:color="000000"/>
-              <w:bottom w:val="single" w:sz="2" w:space="0" w:color="000000"/>
-              <w:insideH w:val="single" w:sz="2" w:space="0" w:color="000000"/>
-            </w:tcBorders>
-            <w:shd w:fill="auto" w:val="clear"/>
-          </w:tcPr>
-          <w:p>
-            <w:pPr>
-              <w:pStyle w:val="TableContents"/>
-              <w:rPr/>
-            </w:pPr>
-            <w:r>
-              <w:rPr/>
-            </w:r>
-          </w:p>
-        </w:tc>
-        <w:tc>
-          <w:tcPr>
-            <w:tcW w:w="2093" w:type="dxa"/>
-            <w:tcBorders>
-              <w:left w:val="single" w:sz="2" w:space="0" w:color="000000"/>
-              <w:bottom w:val="single" w:sz="2" w:space="0" w:color="000000"/>
-              <w:insideH w:val="single" w:sz="2" w:space="0" w:color="000000"/>
+              <w:top w:val="single" w:sz="2" w:space="0" w:color="000000"/>
+              <w:left w:val="single" w:sz="2" w:space="0" w:color="000000"/>
+              <w:bottom w:val="single" w:sz="2" w:space="0" w:color="000000"/>
+            </w:tcBorders>
+            <w:shd w:fill="auto" w:val="clear"/>
+          </w:tcPr>
+          <w:p>
+            <w:pPr>
+              <w:pStyle w:val="TableContents"/>
+              <w:rPr/>
+            </w:pPr>
+            <w:r>
+              <w:rPr/>
+            </w:r>
+          </w:p>
+        </w:tc>
+        <w:tc>
+          <w:tcPr>
+            <w:tcW w:w="2093" w:type="dxa"/>
+            <w:tcBorders>
+              <w:top w:val="single" w:sz="2" w:space="0" w:color="000000"/>
+              <w:left w:val="single" w:sz="2" w:space="0" w:color="000000"/>
+              <w:bottom w:val="single" w:sz="2" w:space="0" w:color="000000"/>
             </w:tcBorders>
             <w:shd w:fill="auto" w:val="clear"/>
           </w:tcPr>
@@ -474,11 +460,10 @@
           <w:tcPr>
             <w:tcW w:w="2094" w:type="dxa"/>
             <w:tcBorders>
+              <w:top w:val="single" w:sz="2" w:space="0" w:color="000000"/>
               <w:left w:val="single" w:sz="2" w:space="0" w:color="000000"/>
               <w:bottom w:val="single" w:sz="2" w:space="0" w:color="000000"/>
               <w:right w:val="single" w:sz="2" w:space="0" w:color="000000"/>
-              <w:insideH w:val="single" w:sz="2" w:space="0" w:color="000000"/>
-              <w:insideV w:val="single" w:sz="2" w:space="0" w:color="000000"/>
             </w:tcBorders>
             <w:shd w:fill="auto" w:val="clear"/>
           </w:tcPr>
@@ -500,9 +485,9 @@
           <w:tcPr>
             <w:tcW w:w="2093" w:type="dxa"/>
             <w:tcBorders>
-              <w:left w:val="single" w:sz="2" w:space="0" w:color="000000"/>
-              <w:bottom w:val="single" w:sz="2" w:space="0" w:color="000000"/>
-              <w:insideH w:val="single" w:sz="2" w:space="0" w:color="000000"/>
+              <w:top w:val="single" w:sz="2" w:space="0" w:color="000000"/>
+              <w:left w:val="single" w:sz="2" w:space="0" w:color="000000"/>
+              <w:bottom w:val="single" w:sz="2" w:space="0" w:color="000000"/>
             </w:tcBorders>
             <w:shd w:fill="auto" w:val="clear"/>
           </w:tcPr>
@@ -521,9 +506,9 @@
           <w:tcPr>
             <w:tcW w:w="2093" w:type="dxa"/>
             <w:tcBorders>
-              <w:left w:val="single" w:sz="2" w:space="0" w:color="000000"/>
-              <w:bottom w:val="single" w:sz="2" w:space="0" w:color="000000"/>
-              <w:insideH w:val="single" w:sz="2" w:space="0" w:color="000000"/>
+              <w:top w:val="single" w:sz="2" w:space="0" w:color="000000"/>
+              <w:left w:val="single" w:sz="2" w:space="0" w:color="000000"/>
+              <w:bottom w:val="single" w:sz="2" w:space="0" w:color="000000"/>
             </w:tcBorders>
             <w:shd w:fill="auto" w:val="clear"/>
           </w:tcPr>
@@ -542,29 +527,29 @@
           <w:tcPr>
             <w:tcW w:w="2093" w:type="dxa"/>
             <w:tcBorders>
-              <w:left w:val="single" w:sz="2" w:space="0" w:color="000000"/>
-              <w:bottom w:val="single" w:sz="2" w:space="0" w:color="000000"/>
-              <w:insideH w:val="single" w:sz="2" w:space="0" w:color="000000"/>
-            </w:tcBorders>
-            <w:shd w:fill="auto" w:val="clear"/>
-          </w:tcPr>
-          <w:p>
-            <w:pPr>
-              <w:pStyle w:val="TableContents"/>
-              <w:rPr/>
-            </w:pPr>
-            <w:r>
-              <w:rPr/>
-            </w:r>
-          </w:p>
-        </w:tc>
-        <w:tc>
-          <w:tcPr>
-            <w:tcW w:w="2093" w:type="dxa"/>
-            <w:tcBorders>
-              <w:left w:val="single" w:sz="2" w:space="0" w:color="000000"/>
-              <w:bottom w:val="single" w:sz="2" w:space="0" w:color="000000"/>
-              <w:insideH w:val="single" w:sz="2" w:space="0" w:color="000000"/>
+              <w:top w:val="single" w:sz="2" w:space="0" w:color="000000"/>
+              <w:left w:val="single" w:sz="2" w:space="0" w:color="000000"/>
+              <w:bottom w:val="single" w:sz="2" w:space="0" w:color="000000"/>
+            </w:tcBorders>
+            <w:shd w:fill="auto" w:val="clear"/>
+          </w:tcPr>
+          <w:p>
+            <w:pPr>
+              <w:pStyle w:val="TableContents"/>
+              <w:rPr/>
+            </w:pPr>
+            <w:r>
+              <w:rPr/>
+            </w:r>
+          </w:p>
+        </w:tc>
+        <w:tc>
+          <w:tcPr>
+            <w:tcW w:w="2093" w:type="dxa"/>
+            <w:tcBorders>
+              <w:top w:val="single" w:sz="2" w:space="0" w:color="000000"/>
+              <w:left w:val="single" w:sz="2" w:space="0" w:color="000000"/>
+              <w:bottom w:val="single" w:sz="2" w:space="0" w:color="000000"/>
             </w:tcBorders>
             <w:shd w:fill="auto" w:val="clear"/>
           </w:tcPr>
@@ -583,11 +568,10 @@
           <w:tcPr>
             <w:tcW w:w="2094" w:type="dxa"/>
             <w:tcBorders>
+              <w:top w:val="single" w:sz="2" w:space="0" w:color="000000"/>
               <w:left w:val="single" w:sz="2" w:space="0" w:color="000000"/>
               <w:bottom w:val="single" w:sz="2" w:space="0" w:color="000000"/>
               <w:right w:val="single" w:sz="2" w:space="0" w:color="000000"/>
-              <w:insideH w:val="single" w:sz="2" w:space="0" w:color="000000"/>
-              <w:insideV w:val="single" w:sz="2" w:space="0" w:color="000000"/>
             </w:tcBorders>
             <w:shd w:fill="auto" w:val="clear"/>
           </w:tcPr>
@@ -609,9 +593,9 @@
           <w:tcPr>
             <w:tcW w:w="2093" w:type="dxa"/>
             <w:tcBorders>
-              <w:left w:val="single" w:sz="2" w:space="0" w:color="000000"/>
-              <w:bottom w:val="single" w:sz="2" w:space="0" w:color="000000"/>
-              <w:insideH w:val="single" w:sz="2" w:space="0" w:color="000000"/>
+              <w:top w:val="single" w:sz="2" w:space="0" w:color="000000"/>
+              <w:left w:val="single" w:sz="2" w:space="0" w:color="000000"/>
+              <w:bottom w:val="single" w:sz="2" w:space="0" w:color="000000"/>
             </w:tcBorders>
             <w:shd w:fill="auto" w:val="clear"/>
           </w:tcPr>
@@ -630,9 +614,9 @@
           <w:tcPr>
             <w:tcW w:w="2093" w:type="dxa"/>
             <w:tcBorders>
-              <w:left w:val="single" w:sz="2" w:space="0" w:color="000000"/>
-              <w:bottom w:val="single" w:sz="2" w:space="0" w:color="000000"/>
-              <w:insideH w:val="single" w:sz="2" w:space="0" w:color="000000"/>
+              <w:top w:val="single" w:sz="2" w:space="0" w:color="000000"/>
+              <w:left w:val="single" w:sz="2" w:space="0" w:color="000000"/>
+              <w:bottom w:val="single" w:sz="2" w:space="0" w:color="000000"/>
             </w:tcBorders>
             <w:shd w:fill="auto" w:val="clear"/>
           </w:tcPr>
@@ -651,29 +635,29 @@
           <w:tcPr>
             <w:tcW w:w="2093" w:type="dxa"/>
             <w:tcBorders>
-              <w:left w:val="single" w:sz="2" w:space="0" w:color="000000"/>
-              <w:bottom w:val="single" w:sz="2" w:space="0" w:color="000000"/>
-              <w:insideH w:val="single" w:sz="2" w:space="0" w:color="000000"/>
-            </w:tcBorders>
-            <w:shd w:fill="auto" w:val="clear"/>
-          </w:tcPr>
-          <w:p>
-            <w:pPr>
-              <w:pStyle w:val="TableContents"/>
-              <w:rPr/>
-            </w:pPr>
-            <w:r>
-              <w:rPr/>
-            </w:r>
-          </w:p>
-        </w:tc>
-        <w:tc>
-          <w:tcPr>
-            <w:tcW w:w="2093" w:type="dxa"/>
-            <w:tcBorders>
-              <w:left w:val="single" w:sz="2" w:space="0" w:color="000000"/>
-              <w:bottom w:val="single" w:sz="2" w:space="0" w:color="000000"/>
-              <w:insideH w:val="single" w:sz="2" w:space="0" w:color="000000"/>
+              <w:top w:val="single" w:sz="2" w:space="0" w:color="000000"/>
+              <w:left w:val="single" w:sz="2" w:space="0" w:color="000000"/>
+              <w:bottom w:val="single" w:sz="2" w:space="0" w:color="000000"/>
+            </w:tcBorders>
+            <w:shd w:fill="auto" w:val="clear"/>
+          </w:tcPr>
+          <w:p>
+            <w:pPr>
+              <w:pStyle w:val="TableContents"/>
+              <w:rPr/>
+            </w:pPr>
+            <w:r>
+              <w:rPr/>
+            </w:r>
+          </w:p>
+        </w:tc>
+        <w:tc>
+          <w:tcPr>
+            <w:tcW w:w="2093" w:type="dxa"/>
+            <w:tcBorders>
+              <w:top w:val="single" w:sz="2" w:space="0" w:color="000000"/>
+              <w:left w:val="single" w:sz="2" w:space="0" w:color="000000"/>
+              <w:bottom w:val="single" w:sz="2" w:space="0" w:color="000000"/>
             </w:tcBorders>
             <w:shd w:fill="auto" w:val="clear"/>
           </w:tcPr>
@@ -692,11 +676,10 @@
           <w:tcPr>
             <w:tcW w:w="2094" w:type="dxa"/>
             <w:tcBorders>
+              <w:top w:val="single" w:sz="2" w:space="0" w:color="000000"/>
               <w:left w:val="single" w:sz="2" w:space="0" w:color="000000"/>
               <w:bottom w:val="single" w:sz="2" w:space="0" w:color="000000"/>
               <w:right w:val="single" w:sz="2" w:space="0" w:color="000000"/>
-              <w:insideH w:val="single" w:sz="2" w:space="0" w:color="000000"/>
-              <w:insideV w:val="single" w:sz="2" w:space="0" w:color="000000"/>
             </w:tcBorders>
             <w:shd w:fill="auto" w:val="clear"/>
           </w:tcPr>
@@ -718,9 +701,9 @@
           <w:tcPr>
             <w:tcW w:w="2093" w:type="dxa"/>
             <w:tcBorders>
-              <w:left w:val="single" w:sz="2" w:space="0" w:color="000000"/>
-              <w:bottom w:val="single" w:sz="2" w:space="0" w:color="000000"/>
-              <w:insideH w:val="single" w:sz="2" w:space="0" w:color="000000"/>
+              <w:top w:val="single" w:sz="2" w:space="0" w:color="000000"/>
+              <w:left w:val="single" w:sz="2" w:space="0" w:color="000000"/>
+              <w:bottom w:val="single" w:sz="2" w:space="0" w:color="000000"/>
             </w:tcBorders>
             <w:shd w:fill="auto" w:val="clear"/>
           </w:tcPr>
@@ -739,9 +722,9 @@
           <w:tcPr>
             <w:tcW w:w="2093" w:type="dxa"/>
             <w:tcBorders>
-              <w:left w:val="single" w:sz="2" w:space="0" w:color="000000"/>
-              <w:bottom w:val="single" w:sz="2" w:space="0" w:color="000000"/>
-              <w:insideH w:val="single" w:sz="2" w:space="0" w:color="000000"/>
+              <w:top w:val="single" w:sz="2" w:space="0" w:color="000000"/>
+              <w:left w:val="single" w:sz="2" w:space="0" w:color="000000"/>
+              <w:bottom w:val="single" w:sz="2" w:space="0" w:color="000000"/>
             </w:tcBorders>
             <w:shd w:fill="auto" w:val="clear"/>
           </w:tcPr>
@@ -760,29 +743,29 @@
           <w:tcPr>
             <w:tcW w:w="2093" w:type="dxa"/>
             <w:tcBorders>
-              <w:left w:val="single" w:sz="2" w:space="0" w:color="000000"/>
-              <w:bottom w:val="single" w:sz="2" w:space="0" w:color="000000"/>
-              <w:insideH w:val="single" w:sz="2" w:space="0" w:color="000000"/>
-            </w:tcBorders>
-            <w:shd w:fill="auto" w:val="clear"/>
-          </w:tcPr>
-          <w:p>
-            <w:pPr>
-              <w:pStyle w:val="TableContents"/>
-              <w:rPr/>
-            </w:pPr>
-            <w:r>
-              <w:rPr/>
-            </w:r>
-          </w:p>
-        </w:tc>
-        <w:tc>
-          <w:tcPr>
-            <w:tcW w:w="2093" w:type="dxa"/>
-            <w:tcBorders>
-              <w:left w:val="single" w:sz="2" w:space="0" w:color="000000"/>
-              <w:bottom w:val="single" w:sz="2" w:space="0" w:color="000000"/>
-              <w:insideH w:val="single" w:sz="2" w:space="0" w:color="000000"/>
+              <w:top w:val="single" w:sz="2" w:space="0" w:color="000000"/>
+              <w:left w:val="single" w:sz="2" w:space="0" w:color="000000"/>
+              <w:bottom w:val="single" w:sz="2" w:space="0" w:color="000000"/>
+            </w:tcBorders>
+            <w:shd w:fill="auto" w:val="clear"/>
+          </w:tcPr>
+          <w:p>
+            <w:pPr>
+              <w:pStyle w:val="TableContents"/>
+              <w:rPr/>
+            </w:pPr>
+            <w:r>
+              <w:rPr/>
+            </w:r>
+          </w:p>
+        </w:tc>
+        <w:tc>
+          <w:tcPr>
+            <w:tcW w:w="2093" w:type="dxa"/>
+            <w:tcBorders>
+              <w:top w:val="single" w:sz="2" w:space="0" w:color="000000"/>
+              <w:left w:val="single" w:sz="2" w:space="0" w:color="000000"/>
+              <w:bottom w:val="single" w:sz="2" w:space="0" w:color="000000"/>
             </w:tcBorders>
             <w:shd w:fill="auto" w:val="clear"/>
           </w:tcPr>
@@ -801,11 +784,10 @@
           <w:tcPr>
             <w:tcW w:w="2094" w:type="dxa"/>
             <w:tcBorders>
+              <w:top w:val="single" w:sz="2" w:space="0" w:color="000000"/>
               <w:left w:val="single" w:sz="2" w:space="0" w:color="000000"/>
               <w:bottom w:val="single" w:sz="2" w:space="0" w:color="000000"/>
               <w:right w:val="single" w:sz="2" w:space="0" w:color="000000"/>
-              <w:insideH w:val="single" w:sz="2" w:space="0" w:color="000000"/>
-              <w:insideV w:val="single" w:sz="2" w:space="0" w:color="000000"/>
             </w:tcBorders>
             <w:shd w:fill="auto" w:val="clear"/>
           </w:tcPr>
@@ -827,9 +809,9 @@
           <w:tcPr>
             <w:tcW w:w="2093" w:type="dxa"/>
             <w:tcBorders>
-              <w:left w:val="single" w:sz="2" w:space="0" w:color="000000"/>
-              <w:bottom w:val="single" w:sz="2" w:space="0" w:color="000000"/>
-              <w:insideH w:val="single" w:sz="2" w:space="0" w:color="000000"/>
+              <w:top w:val="single" w:sz="2" w:space="0" w:color="000000"/>
+              <w:left w:val="single" w:sz="2" w:space="0" w:color="000000"/>
+              <w:bottom w:val="single" w:sz="2" w:space="0" w:color="000000"/>
             </w:tcBorders>
             <w:shd w:fill="auto" w:val="clear"/>
           </w:tcPr>
@@ -848,9 +830,9 @@
           <w:tcPr>
             <w:tcW w:w="2093" w:type="dxa"/>
             <w:tcBorders>
-              <w:left w:val="single" w:sz="2" w:space="0" w:color="000000"/>
-              <w:bottom w:val="single" w:sz="2" w:space="0" w:color="000000"/>
-              <w:insideH w:val="single" w:sz="2" w:space="0" w:color="000000"/>
+              <w:top w:val="single" w:sz="2" w:space="0" w:color="000000"/>
+              <w:left w:val="single" w:sz="2" w:space="0" w:color="000000"/>
+              <w:bottom w:val="single" w:sz="2" w:space="0" w:color="000000"/>
             </w:tcBorders>
             <w:shd w:fill="auto" w:val="clear"/>
           </w:tcPr>
@@ -869,29 +851,29 @@
           <w:tcPr>
             <w:tcW w:w="2093" w:type="dxa"/>
             <w:tcBorders>
-              <w:left w:val="single" w:sz="2" w:space="0" w:color="000000"/>
-              <w:bottom w:val="single" w:sz="2" w:space="0" w:color="000000"/>
-              <w:insideH w:val="single" w:sz="2" w:space="0" w:color="000000"/>
-            </w:tcBorders>
-            <w:shd w:fill="auto" w:val="clear"/>
-          </w:tcPr>
-          <w:p>
-            <w:pPr>
-              <w:pStyle w:val="TableContents"/>
-              <w:rPr/>
-            </w:pPr>
-            <w:r>
-              <w:rPr/>
-            </w:r>
-          </w:p>
-        </w:tc>
-        <w:tc>
-          <w:tcPr>
-            <w:tcW w:w="2093" w:type="dxa"/>
-            <w:tcBorders>
-              <w:left w:val="single" w:sz="2" w:space="0" w:color="000000"/>
-              <w:bottom w:val="single" w:sz="2" w:space="0" w:color="000000"/>
-              <w:insideH w:val="single" w:sz="2" w:space="0" w:color="000000"/>
+              <w:top w:val="single" w:sz="2" w:space="0" w:color="000000"/>
+              <w:left w:val="single" w:sz="2" w:space="0" w:color="000000"/>
+              <w:bottom w:val="single" w:sz="2" w:space="0" w:color="000000"/>
+            </w:tcBorders>
+            <w:shd w:fill="auto" w:val="clear"/>
+          </w:tcPr>
+          <w:p>
+            <w:pPr>
+              <w:pStyle w:val="TableContents"/>
+              <w:rPr/>
+            </w:pPr>
+            <w:r>
+              <w:rPr/>
+            </w:r>
+          </w:p>
+        </w:tc>
+        <w:tc>
+          <w:tcPr>
+            <w:tcW w:w="2093" w:type="dxa"/>
+            <w:tcBorders>
+              <w:top w:val="single" w:sz="2" w:space="0" w:color="000000"/>
+              <w:left w:val="single" w:sz="2" w:space="0" w:color="000000"/>
+              <w:bottom w:val="single" w:sz="2" w:space="0" w:color="000000"/>
             </w:tcBorders>
             <w:shd w:fill="auto" w:val="clear"/>
           </w:tcPr>
@@ -910,11 +892,10 @@
           <w:tcPr>
             <w:tcW w:w="2094" w:type="dxa"/>
             <w:tcBorders>
+              <w:top w:val="single" w:sz="2" w:space="0" w:color="000000"/>
               <w:left w:val="single" w:sz="2" w:space="0" w:color="000000"/>
               <w:bottom w:val="single" w:sz="2" w:space="0" w:color="000000"/>
               <w:right w:val="single" w:sz="2" w:space="0" w:color="000000"/>
-              <w:insideH w:val="single" w:sz="2" w:space="0" w:color="000000"/>
-              <w:insideV w:val="single" w:sz="2" w:space="0" w:color="000000"/>
             </w:tcBorders>
             <w:shd w:fill="auto" w:val="clear"/>
           </w:tcPr>
@@ -936,9 +917,9 @@
           <w:tcPr>
             <w:tcW w:w="2093" w:type="dxa"/>
             <w:tcBorders>
-              <w:left w:val="single" w:sz="2" w:space="0" w:color="000000"/>
-              <w:bottom w:val="single" w:sz="2" w:space="0" w:color="000000"/>
-              <w:insideH w:val="single" w:sz="2" w:space="0" w:color="000000"/>
+              <w:top w:val="single" w:sz="2" w:space="0" w:color="000000"/>
+              <w:left w:val="single" w:sz="2" w:space="0" w:color="000000"/>
+              <w:bottom w:val="single" w:sz="2" w:space="0" w:color="000000"/>
             </w:tcBorders>
             <w:shd w:fill="auto" w:val="clear"/>
           </w:tcPr>
@@ -957,9 +938,9 @@
           <w:tcPr>
             <w:tcW w:w="2093" w:type="dxa"/>
             <w:tcBorders>
-              <w:left w:val="single" w:sz="2" w:space="0" w:color="000000"/>
-              <w:bottom w:val="single" w:sz="2" w:space="0" w:color="000000"/>
-              <w:insideH w:val="single" w:sz="2" w:space="0" w:color="000000"/>
+              <w:top w:val="single" w:sz="2" w:space="0" w:color="000000"/>
+              <w:left w:val="single" w:sz="2" w:space="0" w:color="000000"/>
+              <w:bottom w:val="single" w:sz="2" w:space="0" w:color="000000"/>
             </w:tcBorders>
             <w:shd w:fill="auto" w:val="clear"/>
           </w:tcPr>
@@ -978,29 +959,29 @@
           <w:tcPr>
             <w:tcW w:w="2093" w:type="dxa"/>
             <w:tcBorders>
-              <w:left w:val="single" w:sz="2" w:space="0" w:color="000000"/>
-              <w:bottom w:val="single" w:sz="2" w:space="0" w:color="000000"/>
-              <w:insideH w:val="single" w:sz="2" w:space="0" w:color="000000"/>
-            </w:tcBorders>
-            <w:shd w:fill="auto" w:val="clear"/>
-          </w:tcPr>
-          <w:p>
-            <w:pPr>
-              <w:pStyle w:val="TableContents"/>
-              <w:rPr/>
-            </w:pPr>
-            <w:r>
-              <w:rPr/>
-            </w:r>
-          </w:p>
-        </w:tc>
-        <w:tc>
-          <w:tcPr>
-            <w:tcW w:w="2093" w:type="dxa"/>
-            <w:tcBorders>
-              <w:left w:val="single" w:sz="2" w:space="0" w:color="000000"/>
-              <w:bottom w:val="single" w:sz="2" w:space="0" w:color="000000"/>
-              <w:insideH w:val="single" w:sz="2" w:space="0" w:color="000000"/>
+              <w:top w:val="single" w:sz="2" w:space="0" w:color="000000"/>
+              <w:left w:val="single" w:sz="2" w:space="0" w:color="000000"/>
+              <w:bottom w:val="single" w:sz="2" w:space="0" w:color="000000"/>
+            </w:tcBorders>
+            <w:shd w:fill="auto" w:val="clear"/>
+          </w:tcPr>
+          <w:p>
+            <w:pPr>
+              <w:pStyle w:val="TableContents"/>
+              <w:rPr/>
+            </w:pPr>
+            <w:r>
+              <w:rPr/>
+            </w:r>
+          </w:p>
+        </w:tc>
+        <w:tc>
+          <w:tcPr>
+            <w:tcW w:w="2093" w:type="dxa"/>
+            <w:tcBorders>
+              <w:top w:val="single" w:sz="2" w:space="0" w:color="000000"/>
+              <w:left w:val="single" w:sz="2" w:space="0" w:color="000000"/>
+              <w:bottom w:val="single" w:sz="2" w:space="0" w:color="000000"/>
             </w:tcBorders>
             <w:shd w:fill="auto" w:val="clear"/>
           </w:tcPr>
@@ -1019,11 +1000,10 @@
           <w:tcPr>
             <w:tcW w:w="2094" w:type="dxa"/>
             <w:tcBorders>
+              <w:top w:val="single" w:sz="2" w:space="0" w:color="000000"/>
               <w:left w:val="single" w:sz="2" w:space="0" w:color="000000"/>
               <w:bottom w:val="single" w:sz="2" w:space="0" w:color="000000"/>
               <w:right w:val="single" w:sz="2" w:space="0" w:color="000000"/>
-              <w:insideH w:val="single" w:sz="2" w:space="0" w:color="000000"/>
-              <w:insideV w:val="single" w:sz="2" w:space="0" w:color="000000"/>
             </w:tcBorders>
             <w:shd w:fill="auto" w:val="clear"/>
           </w:tcPr>
@@ -1045,9 +1025,9 @@
           <w:tcPr>
             <w:tcW w:w="2093" w:type="dxa"/>
             <w:tcBorders>
-              <w:left w:val="single" w:sz="2" w:space="0" w:color="000000"/>
-              <w:bottom w:val="single" w:sz="2" w:space="0" w:color="000000"/>
-              <w:insideH w:val="single" w:sz="2" w:space="0" w:color="000000"/>
+              <w:top w:val="single" w:sz="2" w:space="0" w:color="000000"/>
+              <w:left w:val="single" w:sz="2" w:space="0" w:color="000000"/>
+              <w:bottom w:val="single" w:sz="2" w:space="0" w:color="000000"/>
             </w:tcBorders>
             <w:shd w:fill="auto" w:val="clear"/>
           </w:tcPr>
@@ -1066,9 +1046,9 @@
           <w:tcPr>
             <w:tcW w:w="2093" w:type="dxa"/>
             <w:tcBorders>
-              <w:left w:val="single" w:sz="2" w:space="0" w:color="000000"/>
-              <w:bottom w:val="single" w:sz="2" w:space="0" w:color="000000"/>
-              <w:insideH w:val="single" w:sz="2" w:space="0" w:color="000000"/>
+              <w:top w:val="single" w:sz="2" w:space="0" w:color="000000"/>
+              <w:left w:val="single" w:sz="2" w:space="0" w:color="000000"/>
+              <w:bottom w:val="single" w:sz="2" w:space="0" w:color="000000"/>
             </w:tcBorders>
             <w:shd w:fill="auto" w:val="clear"/>
           </w:tcPr>
@@ -1087,29 +1067,29 @@
           <w:tcPr>
             <w:tcW w:w="2093" w:type="dxa"/>
             <w:tcBorders>
-              <w:left w:val="single" w:sz="2" w:space="0" w:color="000000"/>
-              <w:bottom w:val="single" w:sz="2" w:space="0" w:color="000000"/>
-              <w:insideH w:val="single" w:sz="2" w:space="0" w:color="000000"/>
-            </w:tcBorders>
-            <w:shd w:fill="auto" w:val="clear"/>
-          </w:tcPr>
-          <w:p>
-            <w:pPr>
-              <w:pStyle w:val="TableContents"/>
-              <w:rPr/>
-            </w:pPr>
-            <w:r>
-              <w:rPr/>
-            </w:r>
-          </w:p>
-        </w:tc>
-        <w:tc>
-          <w:tcPr>
-            <w:tcW w:w="2093" w:type="dxa"/>
-            <w:tcBorders>
-              <w:left w:val="single" w:sz="2" w:space="0" w:color="000000"/>
-              <w:bottom w:val="single" w:sz="2" w:space="0" w:color="000000"/>
-              <w:insideH w:val="single" w:sz="2" w:space="0" w:color="000000"/>
+              <w:top w:val="single" w:sz="2" w:space="0" w:color="000000"/>
+              <w:left w:val="single" w:sz="2" w:space="0" w:color="000000"/>
+              <w:bottom w:val="single" w:sz="2" w:space="0" w:color="000000"/>
+            </w:tcBorders>
+            <w:shd w:fill="auto" w:val="clear"/>
+          </w:tcPr>
+          <w:p>
+            <w:pPr>
+              <w:pStyle w:val="TableContents"/>
+              <w:rPr/>
+            </w:pPr>
+            <w:r>
+              <w:rPr/>
+            </w:r>
+          </w:p>
+        </w:tc>
+        <w:tc>
+          <w:tcPr>
+            <w:tcW w:w="2093" w:type="dxa"/>
+            <w:tcBorders>
+              <w:top w:val="single" w:sz="2" w:space="0" w:color="000000"/>
+              <w:left w:val="single" w:sz="2" w:space="0" w:color="000000"/>
+              <w:bottom w:val="single" w:sz="2" w:space="0" w:color="000000"/>
             </w:tcBorders>
             <w:shd w:fill="auto" w:val="clear"/>
           </w:tcPr>
@@ -1128,11 +1108,10 @@
           <w:tcPr>
             <w:tcW w:w="2094" w:type="dxa"/>
             <w:tcBorders>
+              <w:top w:val="single" w:sz="2" w:space="0" w:color="000000"/>
               <w:left w:val="single" w:sz="2" w:space="0" w:color="000000"/>
               <w:bottom w:val="single" w:sz="2" w:space="0" w:color="000000"/>
               <w:right w:val="single" w:sz="2" w:space="0" w:color="000000"/>
-              <w:insideH w:val="single" w:sz="2" w:space="0" w:color="000000"/>
-              <w:insideV w:val="single" w:sz="2" w:space="0" w:color="000000"/>
             </w:tcBorders>
             <w:shd w:fill="auto" w:val="clear"/>
           </w:tcPr>
@@ -1154,9 +1133,9 @@
           <w:tcPr>
             <w:tcW w:w="2093" w:type="dxa"/>
             <w:tcBorders>
-              <w:left w:val="single" w:sz="2" w:space="0" w:color="000000"/>
-              <w:bottom w:val="single" w:sz="2" w:space="0" w:color="000000"/>
-              <w:insideH w:val="single" w:sz="2" w:space="0" w:color="000000"/>
+              <w:top w:val="single" w:sz="2" w:space="0" w:color="000000"/>
+              <w:left w:val="single" w:sz="2" w:space="0" w:color="000000"/>
+              <w:bottom w:val="single" w:sz="2" w:space="0" w:color="000000"/>
             </w:tcBorders>
             <w:shd w:fill="auto" w:val="clear"/>
           </w:tcPr>
@@ -1175,49 +1154,49 @@
           <w:tcPr>
             <w:tcW w:w="2093" w:type="dxa"/>
             <w:tcBorders>
-              <w:left w:val="single" w:sz="2" w:space="0" w:color="000000"/>
-              <w:bottom w:val="single" w:sz="2" w:space="0" w:color="000000"/>
-              <w:insideH w:val="single" w:sz="2" w:space="0" w:color="000000"/>
-            </w:tcBorders>
-            <w:shd w:fill="auto" w:val="clear"/>
-          </w:tcPr>
-          <w:p>
-            <w:pPr>
-              <w:pStyle w:val="TableContents"/>
-              <w:rPr/>
-            </w:pPr>
-            <w:r>
-              <w:rPr/>
-            </w:r>
-          </w:p>
-        </w:tc>
-        <w:tc>
-          <w:tcPr>
-            <w:tcW w:w="2093" w:type="dxa"/>
-            <w:tcBorders>
-              <w:left w:val="single" w:sz="2" w:space="0" w:color="000000"/>
-              <w:bottom w:val="single" w:sz="2" w:space="0" w:color="000000"/>
-              <w:insideH w:val="single" w:sz="2" w:space="0" w:color="000000"/>
-            </w:tcBorders>
-            <w:shd w:fill="auto" w:val="clear"/>
-          </w:tcPr>
-          <w:p>
-            <w:pPr>
-              <w:pStyle w:val="TableContents"/>
-              <w:rPr/>
-            </w:pPr>
-            <w:r>
-              <w:rPr/>
-            </w:r>
-          </w:p>
-        </w:tc>
-        <w:tc>
-          <w:tcPr>
-            <w:tcW w:w="2093" w:type="dxa"/>
-            <w:tcBorders>
-              <w:left w:val="single" w:sz="2" w:space="0" w:color="000000"/>
-              <w:bottom w:val="single" w:sz="2" w:space="0" w:color="000000"/>
-              <w:insideH w:val="single" w:sz="2" w:space="0" w:color="000000"/>
+              <w:top w:val="single" w:sz="2" w:space="0" w:color="000000"/>
+              <w:left w:val="single" w:sz="2" w:space="0" w:color="000000"/>
+              <w:bottom w:val="single" w:sz="2" w:space="0" w:color="000000"/>
+            </w:tcBorders>
+            <w:shd w:fill="auto" w:val="clear"/>
+          </w:tcPr>
+          <w:p>
+            <w:pPr>
+              <w:pStyle w:val="TableContents"/>
+              <w:rPr/>
+            </w:pPr>
+            <w:r>
+              <w:rPr/>
+            </w:r>
+          </w:p>
+        </w:tc>
+        <w:tc>
+          <w:tcPr>
+            <w:tcW w:w="2093" w:type="dxa"/>
+            <w:tcBorders>
+              <w:top w:val="single" w:sz="2" w:space="0" w:color="000000"/>
+              <w:left w:val="single" w:sz="2" w:space="0" w:color="000000"/>
+              <w:bottom w:val="single" w:sz="2" w:space="0" w:color="000000"/>
+            </w:tcBorders>
+            <w:shd w:fill="auto" w:val="clear"/>
+          </w:tcPr>
+          <w:p>
+            <w:pPr>
+              <w:pStyle w:val="TableContents"/>
+              <w:rPr/>
+            </w:pPr>
+            <w:r>
+              <w:rPr/>
+            </w:r>
+          </w:p>
+        </w:tc>
+        <w:tc>
+          <w:tcPr>
+            <w:tcW w:w="2093" w:type="dxa"/>
+            <w:tcBorders>
+              <w:top w:val="single" w:sz="2" w:space="0" w:color="000000"/>
+              <w:left w:val="single" w:sz="2" w:space="0" w:color="000000"/>
+              <w:bottom w:val="single" w:sz="2" w:space="0" w:color="000000"/>
             </w:tcBorders>
             <w:shd w:fill="auto" w:val="clear"/>
           </w:tcPr>
@@ -1235,11 +1214,10 @@
           <w:tcPr>
             <w:tcW w:w="2094" w:type="dxa"/>
             <w:tcBorders>
+              <w:top w:val="single" w:sz="2" w:space="0" w:color="000000"/>
               <w:left w:val="single" w:sz="2" w:space="0" w:color="000000"/>
               <w:bottom w:val="single" w:sz="2" w:space="0" w:color="000000"/>
               <w:right w:val="single" w:sz="2" w:space="0" w:color="000000"/>
-              <w:insideH w:val="single" w:sz="2" w:space="0" w:color="000000"/>
-              <w:insideV w:val="single" w:sz="2" w:space="0" w:color="000000"/>
             </w:tcBorders>
             <w:shd w:fill="auto" w:val="clear"/>
           </w:tcPr>
@@ -1260,9 +1238,9 @@
           <w:tcPr>
             <w:tcW w:w="2093" w:type="dxa"/>
             <w:tcBorders>
-              <w:left w:val="single" w:sz="2" w:space="0" w:color="000000"/>
-              <w:bottom w:val="single" w:sz="2" w:space="0" w:color="000000"/>
-              <w:insideH w:val="single" w:sz="2" w:space="0" w:color="000000"/>
+              <w:top w:val="single" w:sz="2" w:space="0" w:color="000000"/>
+              <w:left w:val="single" w:sz="2" w:space="0" w:color="000000"/>
+              <w:bottom w:val="single" w:sz="2" w:space="0" w:color="000000"/>
             </w:tcBorders>
             <w:shd w:fill="auto" w:val="clear"/>
           </w:tcPr>
@@ -1281,9 +1259,9 @@
           <w:tcPr>
             <w:tcW w:w="2093" w:type="dxa"/>
             <w:tcBorders>
-              <w:left w:val="single" w:sz="2" w:space="0" w:color="000000"/>
-              <w:bottom w:val="single" w:sz="2" w:space="0" w:color="000000"/>
-              <w:insideH w:val="single" w:sz="2" w:space="0" w:color="000000"/>
+              <w:top w:val="single" w:sz="2" w:space="0" w:color="000000"/>
+              <w:left w:val="single" w:sz="2" w:space="0" w:color="000000"/>
+              <w:bottom w:val="single" w:sz="2" w:space="0" w:color="000000"/>
             </w:tcBorders>
             <w:shd w:fill="auto" w:val="clear"/>
           </w:tcPr>
@@ -1302,9 +1280,9 @@
           <w:tcPr>
             <w:tcW w:w="2093" w:type="dxa"/>
             <w:tcBorders>
-              <w:left w:val="single" w:sz="2" w:space="0" w:color="000000"/>
-              <w:bottom w:val="single" w:sz="2" w:space="0" w:color="000000"/>
-              <w:insideH w:val="single" w:sz="2" w:space="0" w:color="000000"/>
+              <w:top w:val="single" w:sz="2" w:space="0" w:color="000000"/>
+              <w:left w:val="single" w:sz="2" w:space="0" w:color="000000"/>
+              <w:bottom w:val="single" w:sz="2" w:space="0" w:color="000000"/>
             </w:tcBorders>
             <w:shd w:fill="auto" w:val="clear"/>
           </w:tcPr>
@@ -1323,9 +1301,9 @@
           <w:tcPr>
             <w:tcW w:w="2093" w:type="dxa"/>
             <w:tcBorders>
-              <w:left w:val="single" w:sz="2" w:space="0" w:color="000000"/>
-              <w:bottom w:val="single" w:sz="2" w:space="0" w:color="000000"/>
-              <w:insideH w:val="single" w:sz="2" w:space="0" w:color="000000"/>
+              <w:top w:val="single" w:sz="2" w:space="0" w:color="000000"/>
+              <w:left w:val="single" w:sz="2" w:space="0" w:color="000000"/>
+              <w:bottom w:val="single" w:sz="2" w:space="0" w:color="000000"/>
             </w:tcBorders>
             <w:shd w:fill="auto" w:val="clear"/>
           </w:tcPr>
@@ -1344,11 +1322,10 @@
           <w:tcPr>
             <w:tcW w:w="2094" w:type="dxa"/>
             <w:tcBorders>
+              <w:top w:val="single" w:sz="2" w:space="0" w:color="000000"/>
               <w:left w:val="single" w:sz="2" w:space="0" w:color="000000"/>
               <w:bottom w:val="single" w:sz="2" w:space="0" w:color="000000"/>
               <w:right w:val="single" w:sz="2" w:space="0" w:color="000000"/>
-              <w:insideH w:val="single" w:sz="2" w:space="0" w:color="000000"/>
-              <w:insideV w:val="single" w:sz="2" w:space="0" w:color="000000"/>
             </w:tcBorders>
             <w:shd w:fill="auto" w:val="clear"/>
           </w:tcPr>
@@ -1370,9 +1347,9 @@
           <w:tcPr>
             <w:tcW w:w="2093" w:type="dxa"/>
             <w:tcBorders>
-              <w:left w:val="single" w:sz="2" w:space="0" w:color="000000"/>
-              <w:bottom w:val="single" w:sz="2" w:space="0" w:color="000000"/>
-              <w:insideH w:val="single" w:sz="2" w:space="0" w:color="000000"/>
+              <w:top w:val="single" w:sz="2" w:space="0" w:color="000000"/>
+              <w:left w:val="single" w:sz="2" w:space="0" w:color="000000"/>
+              <w:bottom w:val="single" w:sz="2" w:space="0" w:color="000000"/>
             </w:tcBorders>
             <w:shd w:fill="auto" w:val="clear"/>
           </w:tcPr>
@@ -1391,9 +1368,9 @@
           <w:tcPr>
             <w:tcW w:w="2093" w:type="dxa"/>
             <w:tcBorders>
-              <w:left w:val="single" w:sz="2" w:space="0" w:color="000000"/>
-              <w:bottom w:val="single" w:sz="2" w:space="0" w:color="000000"/>
-              <w:insideH w:val="single" w:sz="2" w:space="0" w:color="000000"/>
+              <w:top w:val="single" w:sz="2" w:space="0" w:color="000000"/>
+              <w:left w:val="single" w:sz="2" w:space="0" w:color="000000"/>
+              <w:bottom w:val="single" w:sz="2" w:space="0" w:color="000000"/>
             </w:tcBorders>
             <w:shd w:fill="auto" w:val="clear"/>
           </w:tcPr>
@@ -1412,9 +1389,9 @@
           <w:tcPr>
             <w:tcW w:w="2093" w:type="dxa"/>
             <w:tcBorders>
-              <w:left w:val="single" w:sz="2" w:space="0" w:color="000000"/>
-              <w:bottom w:val="single" w:sz="2" w:space="0" w:color="000000"/>
-              <w:insideH w:val="single" w:sz="2" w:space="0" w:color="000000"/>
+              <w:top w:val="single" w:sz="2" w:space="0" w:color="000000"/>
+              <w:left w:val="single" w:sz="2" w:space="0" w:color="000000"/>
+              <w:bottom w:val="single" w:sz="2" w:space="0" w:color="000000"/>
             </w:tcBorders>
             <w:shd w:fill="auto" w:val="clear"/>
           </w:tcPr>
@@ -1433,9 +1410,9 @@
           <w:tcPr>
             <w:tcW w:w="2093" w:type="dxa"/>
             <w:tcBorders>
-              <w:left w:val="single" w:sz="2" w:space="0" w:color="000000"/>
-              <w:bottom w:val="single" w:sz="2" w:space="0" w:color="000000"/>
-              <w:insideH w:val="single" w:sz="2" w:space="0" w:color="000000"/>
+              <w:top w:val="single" w:sz="2" w:space="0" w:color="000000"/>
+              <w:left w:val="single" w:sz="2" w:space="0" w:color="000000"/>
+              <w:bottom w:val="single" w:sz="2" w:space="0" w:color="000000"/>
             </w:tcBorders>
             <w:shd w:fill="auto" w:val="clear"/>
           </w:tcPr>
@@ -1454,11 +1431,10 @@
           <w:tcPr>
             <w:tcW w:w="2094" w:type="dxa"/>
             <w:tcBorders>
+              <w:top w:val="single" w:sz="2" w:space="0" w:color="000000"/>
               <w:left w:val="single" w:sz="2" w:space="0" w:color="000000"/>
               <w:bottom w:val="single" w:sz="2" w:space="0" w:color="000000"/>
               <w:right w:val="single" w:sz="2" w:space="0" w:color="000000"/>
-              <w:insideH w:val="single" w:sz="2" w:space="0" w:color="000000"/>
-              <w:insideV w:val="single" w:sz="2" w:space="0" w:color="000000"/>
             </w:tcBorders>
             <w:shd w:fill="auto" w:val="clear"/>
           </w:tcPr>
@@ -1480,9 +1456,9 @@
           <w:tcPr>
             <w:tcW w:w="2093" w:type="dxa"/>
             <w:tcBorders>
-              <w:left w:val="single" w:sz="2" w:space="0" w:color="000000"/>
-              <w:bottom w:val="single" w:sz="2" w:space="0" w:color="000000"/>
-              <w:insideH w:val="single" w:sz="2" w:space="0" w:color="000000"/>
+              <w:top w:val="single" w:sz="2" w:space="0" w:color="000000"/>
+              <w:left w:val="single" w:sz="2" w:space="0" w:color="000000"/>
+              <w:bottom w:val="single" w:sz="2" w:space="0" w:color="000000"/>
             </w:tcBorders>
             <w:shd w:fill="auto" w:val="clear"/>
           </w:tcPr>
@@ -1501,9 +1477,9 @@
           <w:tcPr>
             <w:tcW w:w="2093" w:type="dxa"/>
             <w:tcBorders>
-              <w:left w:val="single" w:sz="2" w:space="0" w:color="000000"/>
-              <w:bottom w:val="single" w:sz="2" w:space="0" w:color="000000"/>
-              <w:insideH w:val="single" w:sz="2" w:space="0" w:color="000000"/>
+              <w:top w:val="single" w:sz="2" w:space="0" w:color="000000"/>
+              <w:left w:val="single" w:sz="2" w:space="0" w:color="000000"/>
+              <w:bottom w:val="single" w:sz="2" w:space="0" w:color="000000"/>
             </w:tcBorders>
             <w:shd w:fill="auto" w:val="clear"/>
           </w:tcPr>
@@ -1522,9 +1498,9 @@
           <w:tcPr>
             <w:tcW w:w="2093" w:type="dxa"/>
             <w:tcBorders>
-              <w:left w:val="single" w:sz="2" w:space="0" w:color="000000"/>
-              <w:bottom w:val="single" w:sz="2" w:space="0" w:color="000000"/>
-              <w:insideH w:val="single" w:sz="2" w:space="0" w:color="000000"/>
+              <w:top w:val="single" w:sz="2" w:space="0" w:color="000000"/>
+              <w:left w:val="single" w:sz="2" w:space="0" w:color="000000"/>
+              <w:bottom w:val="single" w:sz="2" w:space="0" w:color="000000"/>
             </w:tcBorders>
             <w:shd w:fill="auto" w:val="clear"/>
           </w:tcPr>
@@ -1543,9 +1519,9 @@
           <w:tcPr>
             <w:tcW w:w="2093" w:type="dxa"/>
             <w:tcBorders>
-              <w:left w:val="single" w:sz="2" w:space="0" w:color="000000"/>
-              <w:bottom w:val="single" w:sz="2" w:space="0" w:color="000000"/>
-              <w:insideH w:val="single" w:sz="2" w:space="0" w:color="000000"/>
+              <w:top w:val="single" w:sz="2" w:space="0" w:color="000000"/>
+              <w:left w:val="single" w:sz="2" w:space="0" w:color="000000"/>
+              <w:bottom w:val="single" w:sz="2" w:space="0" w:color="000000"/>
             </w:tcBorders>
             <w:shd w:fill="auto" w:val="clear"/>
           </w:tcPr>
@@ -1564,11 +1540,10 @@
           <w:tcPr>
             <w:tcW w:w="2094" w:type="dxa"/>
             <w:tcBorders>
+              <w:top w:val="single" w:sz="2" w:space="0" w:color="000000"/>
               <w:left w:val="single" w:sz="2" w:space="0" w:color="000000"/>
               <w:bottom w:val="single" w:sz="2" w:space="0" w:color="000000"/>
               <w:right w:val="single" w:sz="2" w:space="0" w:color="000000"/>
-              <w:insideH w:val="single" w:sz="2" w:space="0" w:color="000000"/>
-              <w:insideV w:val="single" w:sz="2" w:space="0" w:color="000000"/>
             </w:tcBorders>
             <w:shd w:fill="auto" w:val="clear"/>
           </w:tcPr>
@@ -1590,9 +1565,9 @@
           <w:tcPr>
             <w:tcW w:w="2093" w:type="dxa"/>
             <w:tcBorders>
-              <w:left w:val="single" w:sz="2" w:space="0" w:color="000000"/>
-              <w:bottom w:val="single" w:sz="2" w:space="0" w:color="000000"/>
-              <w:insideH w:val="single" w:sz="2" w:space="0" w:color="000000"/>
+              <w:top w:val="single" w:sz="2" w:space="0" w:color="000000"/>
+              <w:left w:val="single" w:sz="2" w:space="0" w:color="000000"/>
+              <w:bottom w:val="single" w:sz="2" w:space="0" w:color="000000"/>
             </w:tcBorders>
             <w:shd w:fill="auto" w:val="clear"/>
           </w:tcPr>
@@ -1611,49 +1586,49 @@
           <w:tcPr>
             <w:tcW w:w="2093" w:type="dxa"/>
             <w:tcBorders>
-              <w:left w:val="single" w:sz="2" w:space="0" w:color="000000"/>
-              <w:bottom w:val="single" w:sz="2" w:space="0" w:color="000000"/>
-              <w:insideH w:val="single" w:sz="2" w:space="0" w:color="000000"/>
-            </w:tcBorders>
-            <w:shd w:fill="auto" w:val="clear"/>
-          </w:tcPr>
-          <w:p>
-            <w:pPr>
-              <w:pStyle w:val="TableContents"/>
-              <w:rPr/>
-            </w:pPr>
-            <w:r>
-              <w:rPr/>
-            </w:r>
-          </w:p>
-        </w:tc>
-        <w:tc>
-          <w:tcPr>
-            <w:tcW w:w="2093" w:type="dxa"/>
-            <w:tcBorders>
-              <w:left w:val="single" w:sz="2" w:space="0" w:color="000000"/>
-              <w:bottom w:val="single" w:sz="2" w:space="0" w:color="000000"/>
-              <w:insideH w:val="single" w:sz="2" w:space="0" w:color="000000"/>
-            </w:tcBorders>
-            <w:shd w:fill="auto" w:val="clear"/>
-          </w:tcPr>
-          <w:p>
-            <w:pPr>
-              <w:pStyle w:val="TableContents"/>
-              <w:rPr/>
-            </w:pPr>
-            <w:r>
-              <w:rPr/>
-            </w:r>
-          </w:p>
-        </w:tc>
-        <w:tc>
-          <w:tcPr>
-            <w:tcW w:w="2093" w:type="dxa"/>
-            <w:tcBorders>
-              <w:left w:val="single" w:sz="2" w:space="0" w:color="000000"/>
-              <w:bottom w:val="single" w:sz="2" w:space="0" w:color="000000"/>
-              <w:insideH w:val="single" w:sz="2" w:space="0" w:color="000000"/>
+              <w:top w:val="single" w:sz="2" w:space="0" w:color="000000"/>
+              <w:left w:val="single" w:sz="2" w:space="0" w:color="000000"/>
+              <w:bottom w:val="single" w:sz="2" w:space="0" w:color="000000"/>
+            </w:tcBorders>
+            <w:shd w:fill="auto" w:val="clear"/>
+          </w:tcPr>
+          <w:p>
+            <w:pPr>
+              <w:pStyle w:val="TableContents"/>
+              <w:rPr/>
+            </w:pPr>
+            <w:r>
+              <w:rPr/>
+            </w:r>
+          </w:p>
+        </w:tc>
+        <w:tc>
+          <w:tcPr>
+            <w:tcW w:w="2093" w:type="dxa"/>
+            <w:tcBorders>
+              <w:top w:val="single" w:sz="2" w:space="0" w:color="000000"/>
+              <w:left w:val="single" w:sz="2" w:space="0" w:color="000000"/>
+              <w:bottom w:val="single" w:sz="2" w:space="0" w:color="000000"/>
+            </w:tcBorders>
+            <w:shd w:fill="auto" w:val="clear"/>
+          </w:tcPr>
+          <w:p>
+            <w:pPr>
+              <w:pStyle w:val="TableContents"/>
+              <w:rPr/>
+            </w:pPr>
+            <w:r>
+              <w:rPr/>
+            </w:r>
+          </w:p>
+        </w:tc>
+        <w:tc>
+          <w:tcPr>
+            <w:tcW w:w="2093" w:type="dxa"/>
+            <w:tcBorders>
+              <w:top w:val="single" w:sz="2" w:space="0" w:color="000000"/>
+              <w:left w:val="single" w:sz="2" w:space="0" w:color="000000"/>
+              <w:bottom w:val="single" w:sz="2" w:space="0" w:color="000000"/>
             </w:tcBorders>
             <w:shd w:fill="auto" w:val="clear"/>
           </w:tcPr>
@@ -1671,11 +1646,10 @@
           <w:tcPr>
             <w:tcW w:w="2094" w:type="dxa"/>
             <w:tcBorders>
+              <w:top w:val="single" w:sz="2" w:space="0" w:color="000000"/>
               <w:left w:val="single" w:sz="2" w:space="0" w:color="000000"/>
               <w:bottom w:val="single" w:sz="2" w:space="0" w:color="000000"/>
               <w:right w:val="single" w:sz="2" w:space="0" w:color="000000"/>
-              <w:insideH w:val="single" w:sz="2" w:space="0" w:color="000000"/>
-              <w:insideV w:val="single" w:sz="2" w:space="0" w:color="000000"/>
             </w:tcBorders>
             <w:shd w:fill="auto" w:val="clear"/>
           </w:tcPr>
@@ -1696,9 +1670,9 @@
           <w:tcPr>
             <w:tcW w:w="2093" w:type="dxa"/>
             <w:tcBorders>
-              <w:left w:val="single" w:sz="2" w:space="0" w:color="000000"/>
-              <w:bottom w:val="single" w:sz="2" w:space="0" w:color="000000"/>
-              <w:insideH w:val="single" w:sz="2" w:space="0" w:color="000000"/>
+              <w:top w:val="single" w:sz="2" w:space="0" w:color="000000"/>
+              <w:left w:val="single" w:sz="2" w:space="0" w:color="000000"/>
+              <w:bottom w:val="single" w:sz="2" w:space="0" w:color="000000"/>
             </w:tcBorders>
             <w:shd w:fill="auto" w:val="clear"/>
           </w:tcPr>
@@ -1717,9 +1691,9 @@
           <w:tcPr>
             <w:tcW w:w="2093" w:type="dxa"/>
             <w:tcBorders>
-              <w:left w:val="single" w:sz="2" w:space="0" w:color="000000"/>
-              <w:bottom w:val="single" w:sz="2" w:space="0" w:color="000000"/>
-              <w:insideH w:val="single" w:sz="2" w:space="0" w:color="000000"/>
+              <w:top w:val="single" w:sz="2" w:space="0" w:color="000000"/>
+              <w:left w:val="single" w:sz="2" w:space="0" w:color="000000"/>
+              <w:bottom w:val="single" w:sz="2" w:space="0" w:color="000000"/>
             </w:tcBorders>
             <w:shd w:fill="auto" w:val="clear"/>
           </w:tcPr>
@@ -1738,29 +1712,29 @@
           <w:tcPr>
             <w:tcW w:w="2093" w:type="dxa"/>
             <w:tcBorders>
-              <w:left w:val="single" w:sz="2" w:space="0" w:color="000000"/>
-              <w:bottom w:val="single" w:sz="2" w:space="0" w:color="000000"/>
-              <w:insideH w:val="single" w:sz="2" w:space="0" w:color="000000"/>
-            </w:tcBorders>
-            <w:shd w:fill="auto" w:val="clear"/>
-          </w:tcPr>
-          <w:p>
-            <w:pPr>
-              <w:pStyle w:val="TableContents"/>
-              <w:rPr/>
-            </w:pPr>
-            <w:r>
-              <w:rPr/>
-            </w:r>
-          </w:p>
-        </w:tc>
-        <w:tc>
-          <w:tcPr>
-            <w:tcW w:w="2093" w:type="dxa"/>
-            <w:tcBorders>
-              <w:left w:val="single" w:sz="2" w:space="0" w:color="000000"/>
-              <w:bottom w:val="single" w:sz="2" w:space="0" w:color="000000"/>
-              <w:insideH w:val="single" w:sz="2" w:space="0" w:color="000000"/>
+              <w:top w:val="single" w:sz="2" w:space="0" w:color="000000"/>
+              <w:left w:val="single" w:sz="2" w:space="0" w:color="000000"/>
+              <w:bottom w:val="single" w:sz="2" w:space="0" w:color="000000"/>
+            </w:tcBorders>
+            <w:shd w:fill="auto" w:val="clear"/>
+          </w:tcPr>
+          <w:p>
+            <w:pPr>
+              <w:pStyle w:val="TableContents"/>
+              <w:rPr/>
+            </w:pPr>
+            <w:r>
+              <w:rPr/>
+            </w:r>
+          </w:p>
+        </w:tc>
+        <w:tc>
+          <w:tcPr>
+            <w:tcW w:w="2093" w:type="dxa"/>
+            <w:tcBorders>
+              <w:top w:val="single" w:sz="2" w:space="0" w:color="000000"/>
+              <w:left w:val="single" w:sz="2" w:space="0" w:color="000000"/>
+              <w:bottom w:val="single" w:sz="2" w:space="0" w:color="000000"/>
             </w:tcBorders>
             <w:shd w:fill="auto" w:val="clear"/>
           </w:tcPr>
@@ -1779,11 +1753,10 @@
           <w:tcPr>
             <w:tcW w:w="2094" w:type="dxa"/>
             <w:tcBorders>
+              <w:top w:val="single" w:sz="2" w:space="0" w:color="000000"/>
               <w:left w:val="single" w:sz="2" w:space="0" w:color="000000"/>
               <w:bottom w:val="single" w:sz="2" w:space="0" w:color="000000"/>
               <w:right w:val="single" w:sz="2" w:space="0" w:color="000000"/>
-              <w:insideH w:val="single" w:sz="2" w:space="0" w:color="000000"/>
-              <w:insideV w:val="single" w:sz="2" w:space="0" w:color="000000"/>
             </w:tcBorders>
             <w:shd w:fill="auto" w:val="clear"/>
           </w:tcPr>
@@ -1889,16 +1862,7 @@
           <w:sz w:val="32"/>
           <w:szCs w:val="24"/>
         </w:rPr>
-        <w:t>Ex</w:t>
-      </w:r>
-      <w:r>
-        <w:rPr>
-          <w:b/>
-          <w:bCs/>
-          <w:sz w:val="32"/>
-          <w:szCs w:val="24"/>
-        </w:rPr>
-        <w:t>ample for bitwise XOR</w:t>
+        <w:t>Example for bitwise XOR</w:t>
       </w:r>
     </w:p>
     <w:p>
@@ -2055,25 +2019,7 @@
           <w:sz w:val="32"/>
           <w:szCs w:val="24"/>
         </w:rPr>
-        <w:t>Ex</w:t>
-      </w:r>
-      <w:r>
-        <w:rPr>
-          <w:b/>
-          <w:bCs/>
-          <w:sz w:val="32"/>
-          <w:szCs w:val="24"/>
-        </w:rPr>
-        <w:t xml:space="preserve">ample for </w:t>
-      </w:r>
-      <w:r>
-        <w:rPr>
-          <w:b/>
-          <w:bCs/>
-          <w:sz w:val="32"/>
-          <w:szCs w:val="24"/>
-        </w:rPr>
-        <w:t>&amp;&amp; and &amp; (short &amp; long AND)</w:t>
+        <w:t>Example for &amp;&amp; and &amp; (short &amp; long AND)</w:t>
       </w:r>
     </w:p>
     <w:p>
@@ -2901,6 +2847,1670 @@
       </w:pPr>
       <w:r>
         <w:rPr/>
+        <w:t>}</w:t>
+      </w:r>
+      <w:r>
+        <w:br w:type="page"/>
+      </w:r>
+    </w:p>
+    <w:p>
+      <w:pPr>
+        <w:pStyle w:val="Normal"/>
+        <w:rPr>
+          <w:b/>
+          <w:b/>
+          <w:bCs/>
+          <w:i w:val="false"/>
+          <w:i w:val="false"/>
+          <w:iCs w:val="false"/>
+        </w:rPr>
+      </w:pPr>
+      <w:r>
+        <w:rPr>
+          <w:b/>
+          <w:bCs/>
+          <w:i w:val="false"/>
+          <w:iCs w:val="false"/>
+          <w:sz w:val="24"/>
+        </w:rPr>
+        <w:t>Example for finding out parameters of RECTANGLE</w:t>
+      </w:r>
+    </w:p>
+    <w:p>
+      <w:pPr>
+        <w:pStyle w:val="Normal"/>
+        <w:rPr>
+          <w:i/>
+          <w:i/>
+          <w:iCs/>
+          <w:sz w:val="24"/>
+        </w:rPr>
+      </w:pPr>
+      <w:r>
+        <w:rPr>
+          <w:i/>
+          <w:iCs/>
+          <w:sz w:val="24"/>
+        </w:rPr>
+      </w:r>
+    </w:p>
+    <w:p>
+      <w:pPr>
+        <w:pStyle w:val="Normal"/>
+        <w:rPr>
+          <w:i/>
+          <w:i/>
+          <w:iCs/>
+          <w:sz w:val="24"/>
+        </w:rPr>
+      </w:pPr>
+      <w:r>
+        <w:rPr>
+          <w:i/>
+          <w:iCs/>
+          <w:sz w:val="24"/>
+        </w:rPr>
+        <w:t>using System;</w:t>
+      </w:r>
+    </w:p>
+    <w:p>
+      <w:pPr>
+        <w:pStyle w:val="Normal"/>
+        <w:rPr>
+          <w:i/>
+          <w:i/>
+          <w:iCs/>
+          <w:sz w:val="24"/>
+        </w:rPr>
+      </w:pPr>
+      <w:r>
+        <w:rPr>
+          <w:i/>
+          <w:iCs/>
+          <w:sz w:val="24"/>
+        </w:rPr>
+        <w:t>class Rectangle {</w:t>
+      </w:r>
+    </w:p>
+    <w:p>
+      <w:pPr>
+        <w:pStyle w:val="Normal"/>
+        <w:rPr>
+          <w:i/>
+          <w:i/>
+          <w:iCs/>
+          <w:sz w:val="24"/>
+        </w:rPr>
+      </w:pPr>
+      <w:r>
+        <w:rPr>
+          <w:i/>
+          <w:iCs/>
+          <w:sz w:val="24"/>
+        </w:rPr>
+        <w:tab/>
+        <w:t>public static void Main() {</w:t>
+      </w:r>
+    </w:p>
+    <w:p>
+      <w:pPr>
+        <w:pStyle w:val="Normal"/>
+        <w:rPr>
+          <w:i/>
+          <w:i/>
+          <w:iCs/>
+          <w:sz w:val="24"/>
+        </w:rPr>
+      </w:pPr>
+      <w:r>
+        <w:rPr>
+          <w:i/>
+          <w:iCs/>
+          <w:sz w:val="24"/>
+        </w:rPr>
+        <w:t xml:space="preserve">        </w:t>
+      </w:r>
+      <w:r>
+        <w:rPr>
+          <w:i/>
+          <w:iCs/>
+          <w:sz w:val="24"/>
+        </w:rPr>
+        <w:t>Console.WriteLine("Enter length and width of a rectangle");</w:t>
+      </w:r>
+    </w:p>
+    <w:p>
+      <w:pPr>
+        <w:pStyle w:val="Normal"/>
+        <w:rPr>
+          <w:i/>
+          <w:i/>
+          <w:iCs/>
+          <w:sz w:val="24"/>
+        </w:rPr>
+      </w:pPr>
+      <w:r>
+        <w:rPr>
+          <w:i/>
+          <w:iCs/>
+          <w:sz w:val="24"/>
+        </w:rPr>
+        <w:tab/>
+        <w:tab/>
+        <w:t>int a = Int32.Parse(Console.ReadLine()), b = Int32.Parse(Console.ReadLine());</w:t>
+      </w:r>
+    </w:p>
+    <w:p>
+      <w:pPr>
+        <w:pStyle w:val="Normal"/>
+        <w:rPr>
+          <w:i/>
+          <w:i/>
+          <w:iCs/>
+          <w:sz w:val="24"/>
+        </w:rPr>
+      </w:pPr>
+      <w:r>
+        <w:rPr>
+          <w:i/>
+          <w:iCs/>
+          <w:sz w:val="24"/>
+        </w:rPr>
+        <w:tab/>
+        <w:tab/>
+      </w:r>
+    </w:p>
+    <w:p>
+      <w:pPr>
+        <w:pStyle w:val="Normal"/>
+        <w:rPr>
+          <w:i/>
+          <w:i/>
+          <w:iCs/>
+          <w:sz w:val="24"/>
+        </w:rPr>
+      </w:pPr>
+      <w:r>
+        <w:rPr>
+          <w:i/>
+          <w:iCs/>
+          <w:sz w:val="24"/>
+        </w:rPr>
+        <w:tab/>
+        <w:tab/>
+        <w:t>Console.WriteLine("Area of rectangle is {0}:\t", a*b);</w:t>
+      </w:r>
+    </w:p>
+    <w:p>
+      <w:pPr>
+        <w:pStyle w:val="Normal"/>
+        <w:rPr>
+          <w:i/>
+          <w:i/>
+          <w:iCs/>
+          <w:sz w:val="24"/>
+        </w:rPr>
+      </w:pPr>
+      <w:r>
+        <w:rPr>
+          <w:i/>
+          <w:iCs/>
+          <w:sz w:val="24"/>
+        </w:rPr>
+        <w:tab/>
+        <w:tab/>
+        <w:t>Console.WriteLine("Perimeter of rectangle is {0}:\t", 2*(a+b));</w:t>
+      </w:r>
+    </w:p>
+    <w:p>
+      <w:pPr>
+        <w:pStyle w:val="Normal"/>
+        <w:rPr>
+          <w:i/>
+          <w:i/>
+          <w:iCs/>
+          <w:sz w:val="24"/>
+        </w:rPr>
+      </w:pPr>
+      <w:r>
+        <w:rPr>
+          <w:i/>
+          <w:iCs/>
+          <w:sz w:val="24"/>
+        </w:rPr>
+        <w:t xml:space="preserve">    </w:t>
+      </w:r>
+      <w:r>
+        <w:rPr>
+          <w:i/>
+          <w:iCs/>
+          <w:sz w:val="24"/>
+        </w:rPr>
+        <w:t>}</w:t>
+      </w:r>
+    </w:p>
+    <w:p>
+      <w:pPr>
+        <w:pStyle w:val="Normal"/>
+        <w:rPr>
+          <w:i/>
+          <w:i/>
+          <w:iCs/>
+          <w:sz w:val="24"/>
+        </w:rPr>
+      </w:pPr>
+      <w:r>
+        <w:rPr>
+          <w:i/>
+          <w:iCs/>
+          <w:sz w:val="24"/>
+        </w:rPr>
+      </w:r>
+    </w:p>
+    <w:p>
+      <w:pPr>
+        <w:pStyle w:val="Normal"/>
+        <w:rPr>
+          <w:i/>
+          <w:i/>
+          <w:iCs/>
+          <w:sz w:val="24"/>
+        </w:rPr>
+      </w:pPr>
+      <w:r>
+        <w:rPr>
+          <w:i/>
+          <w:iCs/>
+          <w:sz w:val="24"/>
+        </w:rPr>
+        <w:t>}</w:t>
+      </w:r>
+    </w:p>
+    <w:p>
+      <w:pPr>
+        <w:pStyle w:val="Normal"/>
+        <w:bidi w:val="0"/>
+        <w:jc w:val="left"/>
+        <w:rPr>
+          <w:b/>
+          <w:b/>
+          <w:bCs/>
+          <w:i w:val="false"/>
+          <w:i w:val="false"/>
+          <w:iCs w:val="false"/>
+          <w:sz w:val="24"/>
+        </w:rPr>
+      </w:pPr>
+      <w:r>
+        <w:rPr/>
+      </w:r>
+    </w:p>
+    <w:p>
+      <w:pPr>
+        <w:pStyle w:val="Normal"/>
+        <w:bidi w:val="0"/>
+        <w:jc w:val="left"/>
+        <w:rPr>
+          <w:b/>
+          <w:b/>
+          <w:bCs/>
+          <w:i w:val="false"/>
+          <w:i w:val="false"/>
+          <w:iCs w:val="false"/>
+          <w:sz w:val="24"/>
+        </w:rPr>
+      </w:pPr>
+      <w:r>
+        <w:rPr/>
+      </w:r>
+    </w:p>
+    <w:p>
+      <w:pPr>
+        <w:pStyle w:val="Normal"/>
+        <w:bidi w:val="0"/>
+        <w:jc w:val="left"/>
+        <w:rPr/>
+      </w:pPr>
+      <w:r>
+        <w:rPr>
+          <w:b/>
+          <w:bCs/>
+          <w:i w:val="false"/>
+          <w:iCs w:val="false"/>
+          <w:sz w:val="24"/>
+        </w:rPr>
+        <w:t>Example for finding out parameters of SQUARE</w:t>
+      </w:r>
+    </w:p>
+    <w:p>
+      <w:pPr>
+        <w:pStyle w:val="Normal"/>
+        <w:bidi w:val="0"/>
+        <w:jc w:val="left"/>
+        <w:rPr>
+          <w:i/>
+          <w:i/>
+          <w:iCs/>
+          <w:sz w:val="24"/>
+        </w:rPr>
+      </w:pPr>
+      <w:r>
+        <w:rPr>
+          <w:i/>
+          <w:iCs/>
+          <w:sz w:val="24"/>
+        </w:rPr>
+      </w:r>
+    </w:p>
+    <w:p>
+      <w:pPr>
+        <w:pStyle w:val="Normal"/>
+        <w:bidi w:val="0"/>
+        <w:jc w:val="left"/>
+        <w:rPr>
+          <w:i/>
+          <w:i/>
+          <w:iCs/>
+          <w:sz w:val="24"/>
+        </w:rPr>
+      </w:pPr>
+      <w:r>
+        <w:rPr>
+          <w:i/>
+          <w:iCs/>
+          <w:sz w:val="24"/>
+        </w:rPr>
+        <w:t>using System;</w:t>
+      </w:r>
+    </w:p>
+    <w:p>
+      <w:pPr>
+        <w:pStyle w:val="Normal"/>
+        <w:bidi w:val="0"/>
+        <w:jc w:val="left"/>
+        <w:rPr>
+          <w:i/>
+          <w:i/>
+          <w:iCs/>
+          <w:sz w:val="24"/>
+        </w:rPr>
+      </w:pPr>
+      <w:r>
+        <w:rPr>
+          <w:i/>
+          <w:iCs/>
+          <w:sz w:val="24"/>
+        </w:rPr>
+        <w:t>class Square {</w:t>
+      </w:r>
+    </w:p>
+    <w:p>
+      <w:pPr>
+        <w:pStyle w:val="Normal"/>
+        <w:bidi w:val="0"/>
+        <w:jc w:val="left"/>
+        <w:rPr>
+          <w:i/>
+          <w:i/>
+          <w:iCs/>
+          <w:sz w:val="24"/>
+        </w:rPr>
+      </w:pPr>
+      <w:r>
+        <w:rPr>
+          <w:i/>
+          <w:iCs/>
+          <w:sz w:val="24"/>
+        </w:rPr>
+        <w:tab/>
+        <w:t>public static void Main() {</w:t>
+      </w:r>
+    </w:p>
+    <w:p>
+      <w:pPr>
+        <w:pStyle w:val="Normal"/>
+        <w:bidi w:val="0"/>
+        <w:jc w:val="left"/>
+        <w:rPr>
+          <w:i/>
+          <w:i/>
+          <w:iCs/>
+          <w:sz w:val="24"/>
+        </w:rPr>
+      </w:pPr>
+      <w:r>
+        <w:rPr>
+          <w:i/>
+          <w:iCs/>
+          <w:sz w:val="24"/>
+        </w:rPr>
+        <w:t xml:space="preserve">        </w:t>
+      </w:r>
+      <w:r>
+        <w:rPr>
+          <w:i/>
+          <w:iCs/>
+          <w:sz w:val="24"/>
+        </w:rPr>
+        <w:t>Console.WriteLine("Enter length of a square");</w:t>
+      </w:r>
+    </w:p>
+    <w:p>
+      <w:pPr>
+        <w:pStyle w:val="Normal"/>
+        <w:bidi w:val="0"/>
+        <w:jc w:val="left"/>
+        <w:rPr>
+          <w:i/>
+          <w:i/>
+          <w:iCs/>
+          <w:sz w:val="24"/>
+        </w:rPr>
+      </w:pPr>
+      <w:r>
+        <w:rPr>
+          <w:i/>
+          <w:iCs/>
+          <w:sz w:val="24"/>
+        </w:rPr>
+        <w:tab/>
+        <w:tab/>
+        <w:t>int a = Int32.Parse(Console.ReadLine());</w:t>
+      </w:r>
+    </w:p>
+    <w:p>
+      <w:pPr>
+        <w:pStyle w:val="Normal"/>
+        <w:bidi w:val="0"/>
+        <w:jc w:val="left"/>
+        <w:rPr>
+          <w:i/>
+          <w:i/>
+          <w:iCs/>
+          <w:sz w:val="24"/>
+        </w:rPr>
+      </w:pPr>
+      <w:r>
+        <w:rPr>
+          <w:i/>
+          <w:iCs/>
+          <w:sz w:val="24"/>
+        </w:rPr>
+        <w:tab/>
+        <w:tab/>
+      </w:r>
+    </w:p>
+    <w:p>
+      <w:pPr>
+        <w:pStyle w:val="Normal"/>
+        <w:bidi w:val="0"/>
+        <w:jc w:val="left"/>
+        <w:rPr>
+          <w:i/>
+          <w:i/>
+          <w:iCs/>
+          <w:sz w:val="24"/>
+        </w:rPr>
+      </w:pPr>
+      <w:r>
+        <w:rPr>
+          <w:i/>
+          <w:iCs/>
+          <w:sz w:val="24"/>
+        </w:rPr>
+        <w:tab/>
+        <w:tab/>
+        <w:t>Console.WriteLine("Area of square is {0}:\t", a*a);</w:t>
+      </w:r>
+    </w:p>
+    <w:p>
+      <w:pPr>
+        <w:pStyle w:val="Normal"/>
+        <w:bidi w:val="0"/>
+        <w:jc w:val="left"/>
+        <w:rPr>
+          <w:i/>
+          <w:i/>
+          <w:iCs/>
+          <w:sz w:val="24"/>
+        </w:rPr>
+      </w:pPr>
+      <w:r>
+        <w:rPr>
+          <w:i/>
+          <w:iCs/>
+          <w:sz w:val="24"/>
+        </w:rPr>
+        <w:tab/>
+        <w:tab/>
+        <w:t>Console.WriteLine("Perimeter of square is {0}:\t", 4*a);</w:t>
+      </w:r>
+    </w:p>
+    <w:p>
+      <w:pPr>
+        <w:pStyle w:val="Normal"/>
+        <w:bidi w:val="0"/>
+        <w:jc w:val="left"/>
+        <w:rPr>
+          <w:i/>
+          <w:i/>
+          <w:iCs/>
+          <w:sz w:val="24"/>
+        </w:rPr>
+      </w:pPr>
+      <w:r>
+        <w:rPr>
+          <w:i/>
+          <w:iCs/>
+          <w:sz w:val="24"/>
+        </w:rPr>
+        <w:t xml:space="preserve">    </w:t>
+      </w:r>
+      <w:r>
+        <w:rPr>
+          <w:i/>
+          <w:iCs/>
+          <w:sz w:val="24"/>
+        </w:rPr>
+        <w:t>}</w:t>
+      </w:r>
+    </w:p>
+    <w:p>
+      <w:pPr>
+        <w:pStyle w:val="Normal"/>
+        <w:bidi w:val="0"/>
+        <w:jc w:val="left"/>
+        <w:rPr>
+          <w:i/>
+          <w:i/>
+          <w:iCs/>
+          <w:sz w:val="24"/>
+        </w:rPr>
+      </w:pPr>
+      <w:r>
+        <w:rPr>
+          <w:i/>
+          <w:iCs/>
+          <w:sz w:val="24"/>
+        </w:rPr>
+      </w:r>
+    </w:p>
+    <w:p>
+      <w:pPr>
+        <w:pStyle w:val="Normal"/>
+        <w:bidi w:val="0"/>
+        <w:jc w:val="left"/>
+        <w:rPr>
+          <w:i/>
+          <w:i/>
+          <w:iCs/>
+          <w:sz w:val="24"/>
+        </w:rPr>
+      </w:pPr>
+      <w:r>
+        <w:rPr>
+          <w:i/>
+          <w:iCs/>
+          <w:sz w:val="24"/>
+        </w:rPr>
+        <w:t>}</w:t>
+      </w:r>
+    </w:p>
+    <w:p>
+      <w:pPr>
+        <w:pStyle w:val="Normal"/>
+        <w:bidi w:val="0"/>
+        <w:jc w:val="left"/>
+        <w:rPr>
+          <w:b/>
+          <w:b/>
+          <w:bCs/>
+          <w:i/>
+          <w:i/>
+          <w:iCs/>
+          <w:sz w:val="24"/>
+        </w:rPr>
+      </w:pPr>
+      <w:r>
+        <w:rPr/>
+      </w:r>
+    </w:p>
+    <w:p>
+      <w:pPr>
+        <w:pStyle w:val="Normal"/>
+        <w:bidi w:val="0"/>
+        <w:jc w:val="left"/>
+        <w:rPr>
+          <w:b/>
+          <w:b/>
+          <w:bCs/>
+          <w:i/>
+          <w:i/>
+          <w:iCs/>
+          <w:sz w:val="24"/>
+        </w:rPr>
+      </w:pPr>
+      <w:r>
+        <w:rPr/>
+      </w:r>
+    </w:p>
+    <w:p>
+      <w:pPr>
+        <w:pStyle w:val="Normal"/>
+        <w:bidi w:val="0"/>
+        <w:jc w:val="left"/>
+        <w:rPr/>
+      </w:pPr>
+      <w:r>
+        <w:rPr>
+          <w:b/>
+          <w:bCs/>
+          <w:i w:val="false"/>
+          <w:iCs w:val="false"/>
+          <w:sz w:val="24"/>
+        </w:rPr>
+        <w:t xml:space="preserve">Example for finding out parameters of </w:t>
+      </w:r>
+      <w:r>
+        <w:rPr>
+          <w:rFonts w:eastAsia="Noto Serif CJK SC" w:cs="Lohit Devanagari"/>
+          <w:b/>
+          <w:bCs/>
+          <w:i w:val="false"/>
+          <w:iCs w:val="false"/>
+          <w:color w:val="auto"/>
+          <w:kern w:val="2"/>
+          <w:sz w:val="24"/>
+          <w:szCs w:val="24"/>
+          <w:lang w:val="en-GB" w:eastAsia="zh-CN" w:bidi="hi-IN"/>
+        </w:rPr>
+        <w:t>CIRCLE</w:t>
+      </w:r>
+    </w:p>
+    <w:p>
+      <w:pPr>
+        <w:pStyle w:val="Normal"/>
+        <w:bidi w:val="0"/>
+        <w:jc w:val="left"/>
+        <w:rPr>
+          <w:i/>
+          <w:i/>
+          <w:iCs/>
+          <w:sz w:val="24"/>
+        </w:rPr>
+      </w:pPr>
+      <w:r>
+        <w:rPr>
+          <w:i/>
+          <w:iCs/>
+          <w:sz w:val="24"/>
+        </w:rPr>
+      </w:r>
+    </w:p>
+    <w:p>
+      <w:pPr>
+        <w:pStyle w:val="Normal"/>
+        <w:bidi w:val="0"/>
+        <w:jc w:val="left"/>
+        <w:rPr>
+          <w:i/>
+          <w:i/>
+          <w:iCs/>
+          <w:sz w:val="24"/>
+        </w:rPr>
+      </w:pPr>
+      <w:r>
+        <w:rPr>
+          <w:i/>
+          <w:iCs/>
+          <w:sz w:val="24"/>
+        </w:rPr>
+        <w:t>using System;</w:t>
+      </w:r>
+    </w:p>
+    <w:p>
+      <w:pPr>
+        <w:pStyle w:val="Normal"/>
+        <w:bidi w:val="0"/>
+        <w:jc w:val="left"/>
+        <w:rPr>
+          <w:i/>
+          <w:i/>
+          <w:iCs/>
+          <w:sz w:val="24"/>
+        </w:rPr>
+      </w:pPr>
+      <w:r>
+        <w:rPr>
+          <w:i/>
+          <w:iCs/>
+          <w:sz w:val="24"/>
+        </w:rPr>
+        <w:t>class Circle {</w:t>
+      </w:r>
+    </w:p>
+    <w:p>
+      <w:pPr>
+        <w:pStyle w:val="Normal"/>
+        <w:bidi w:val="0"/>
+        <w:jc w:val="left"/>
+        <w:rPr>
+          <w:i/>
+          <w:i/>
+          <w:iCs/>
+          <w:sz w:val="24"/>
+        </w:rPr>
+      </w:pPr>
+      <w:r>
+        <w:rPr>
+          <w:i/>
+          <w:iCs/>
+          <w:sz w:val="24"/>
+        </w:rPr>
+        <w:tab/>
+        <w:t>public static void Main() {</w:t>
+      </w:r>
+    </w:p>
+    <w:p>
+      <w:pPr>
+        <w:pStyle w:val="Normal"/>
+        <w:bidi w:val="0"/>
+        <w:jc w:val="left"/>
+        <w:rPr>
+          <w:i/>
+          <w:i/>
+          <w:iCs/>
+          <w:sz w:val="24"/>
+        </w:rPr>
+      </w:pPr>
+      <w:r>
+        <w:rPr>
+          <w:i/>
+          <w:iCs/>
+          <w:sz w:val="24"/>
+        </w:rPr>
+        <w:t xml:space="preserve">        </w:t>
+      </w:r>
+      <w:r>
+        <w:rPr>
+          <w:i/>
+          <w:iCs/>
+          <w:sz w:val="24"/>
+        </w:rPr>
+        <w:t>Console.WriteLine("Enter length of a circle");</w:t>
+      </w:r>
+    </w:p>
+    <w:p>
+      <w:pPr>
+        <w:pStyle w:val="Normal"/>
+        <w:bidi w:val="0"/>
+        <w:jc w:val="left"/>
+        <w:rPr>
+          <w:i/>
+          <w:i/>
+          <w:iCs/>
+          <w:sz w:val="24"/>
+        </w:rPr>
+      </w:pPr>
+      <w:r>
+        <w:rPr>
+          <w:i/>
+          <w:iCs/>
+          <w:sz w:val="24"/>
+        </w:rPr>
+        <w:tab/>
+        <w:tab/>
+        <w:t>int r = Int32.Parse(Console.ReadLine());</w:t>
+      </w:r>
+    </w:p>
+    <w:p>
+      <w:pPr>
+        <w:pStyle w:val="Normal"/>
+        <w:bidi w:val="0"/>
+        <w:jc w:val="left"/>
+        <w:rPr>
+          <w:i/>
+          <w:i/>
+          <w:iCs/>
+          <w:sz w:val="24"/>
+        </w:rPr>
+      </w:pPr>
+      <w:r>
+        <w:rPr>
+          <w:i/>
+          <w:iCs/>
+          <w:sz w:val="24"/>
+        </w:rPr>
+        <w:tab/>
+        <w:tab/>
+      </w:r>
+    </w:p>
+    <w:p>
+      <w:pPr>
+        <w:pStyle w:val="Normal"/>
+        <w:bidi w:val="0"/>
+        <w:jc w:val="left"/>
+        <w:rPr>
+          <w:i/>
+          <w:i/>
+          <w:iCs/>
+          <w:sz w:val="24"/>
+        </w:rPr>
+      </w:pPr>
+      <w:r>
+        <w:rPr>
+          <w:i/>
+          <w:iCs/>
+          <w:sz w:val="24"/>
+        </w:rPr>
+        <w:tab/>
+        <w:tab/>
+        <w:t>Console.WriteLine("Area of circle is {0}:\t", r*r*Math.PI);</w:t>
+      </w:r>
+    </w:p>
+    <w:p>
+      <w:pPr>
+        <w:pStyle w:val="Normal"/>
+        <w:bidi w:val="0"/>
+        <w:jc w:val="left"/>
+        <w:rPr>
+          <w:i/>
+          <w:i/>
+          <w:iCs/>
+          <w:sz w:val="24"/>
+        </w:rPr>
+      </w:pPr>
+      <w:r>
+        <w:rPr>
+          <w:i/>
+          <w:iCs/>
+          <w:sz w:val="24"/>
+        </w:rPr>
+        <w:tab/>
+        <w:tab/>
+        <w:t>Console.WriteLine("Circumference of circle is {0}:\t", 2*Math.PI*r);</w:t>
+      </w:r>
+    </w:p>
+    <w:p>
+      <w:pPr>
+        <w:pStyle w:val="Normal"/>
+        <w:bidi w:val="0"/>
+        <w:jc w:val="left"/>
+        <w:rPr>
+          <w:i/>
+          <w:i/>
+          <w:iCs/>
+          <w:sz w:val="24"/>
+        </w:rPr>
+      </w:pPr>
+      <w:r>
+        <w:rPr>
+          <w:i/>
+          <w:iCs/>
+          <w:sz w:val="24"/>
+        </w:rPr>
+        <w:t xml:space="preserve">    </w:t>
+      </w:r>
+      <w:r>
+        <w:rPr>
+          <w:i/>
+          <w:iCs/>
+          <w:sz w:val="24"/>
+        </w:rPr>
+        <w:t>}</w:t>
+      </w:r>
+    </w:p>
+    <w:p>
+      <w:pPr>
+        <w:pStyle w:val="Normal"/>
+        <w:bidi w:val="0"/>
+        <w:jc w:val="left"/>
+        <w:rPr>
+          <w:i/>
+          <w:i/>
+          <w:iCs/>
+          <w:sz w:val="24"/>
+        </w:rPr>
+      </w:pPr>
+      <w:r>
+        <w:rPr/>
+      </w:r>
+    </w:p>
+    <w:p>
+      <w:pPr>
+        <w:pStyle w:val="Normal"/>
+        <w:bidi w:val="0"/>
+        <w:jc w:val="left"/>
+        <w:rPr>
+          <w:i/>
+          <w:i/>
+          <w:iCs/>
+          <w:sz w:val="24"/>
+        </w:rPr>
+      </w:pPr>
+      <w:r>
+        <w:rPr>
+          <w:i/>
+          <w:iCs/>
+          <w:sz w:val="24"/>
+        </w:rPr>
+        <w:t>}</w:t>
+      </w:r>
+    </w:p>
+    <w:p>
+      <w:pPr>
+        <w:pStyle w:val="Normal"/>
+        <w:bidi w:val="0"/>
+        <w:jc w:val="left"/>
+        <w:rPr>
+          <w:b/>
+          <w:b/>
+          <w:bCs/>
+          <w:i/>
+          <w:i/>
+          <w:iCs/>
+          <w:sz w:val="24"/>
+        </w:rPr>
+      </w:pPr>
+      <w:r>
+        <w:rPr/>
+      </w:r>
+    </w:p>
+    <w:p>
+      <w:pPr>
+        <w:pStyle w:val="Normal"/>
+        <w:bidi w:val="0"/>
+        <w:jc w:val="left"/>
+        <w:rPr>
+          <w:b/>
+          <w:b/>
+          <w:bCs/>
+          <w:i/>
+          <w:i/>
+          <w:iCs/>
+          <w:sz w:val="24"/>
+        </w:rPr>
+      </w:pPr>
+      <w:r>
+        <w:rPr/>
+      </w:r>
+    </w:p>
+    <w:p>
+      <w:pPr>
+        <w:pStyle w:val="Normal"/>
+        <w:bidi w:val="0"/>
+        <w:jc w:val="left"/>
+        <w:rPr/>
+      </w:pPr>
+      <w:r>
+        <w:rPr>
+          <w:b/>
+          <w:bCs/>
+          <w:i w:val="false"/>
+          <w:iCs w:val="false"/>
+          <w:sz w:val="24"/>
+        </w:rPr>
+        <w:t xml:space="preserve">Example for finding out parameters of  </w:t>
+      </w:r>
+      <w:r>
+        <w:rPr>
+          <w:b/>
+          <w:bCs/>
+          <w:i w:val="false"/>
+          <w:iCs w:val="false"/>
+          <w:sz w:val="24"/>
+        </w:rPr>
+        <w:t xml:space="preserve">EQUALATERAL </w:t>
+      </w:r>
+      <w:r>
+        <w:rPr>
+          <w:rFonts w:eastAsia="Noto Serif CJK SC" w:cs="Lohit Devanagari"/>
+          <w:b/>
+          <w:bCs/>
+          <w:i w:val="false"/>
+          <w:iCs w:val="false"/>
+          <w:color w:val="auto"/>
+          <w:kern w:val="2"/>
+          <w:sz w:val="24"/>
+          <w:szCs w:val="24"/>
+          <w:lang w:val="en-GB" w:eastAsia="zh-CN" w:bidi="hi-IN"/>
+        </w:rPr>
+        <w:t>TRIANGLE</w:t>
+      </w:r>
+    </w:p>
+    <w:p>
+      <w:pPr>
+        <w:pStyle w:val="Normal"/>
+        <w:bidi w:val="0"/>
+        <w:jc w:val="left"/>
+        <w:rPr>
+          <w:i/>
+          <w:i/>
+          <w:iCs/>
+          <w:sz w:val="24"/>
+        </w:rPr>
+      </w:pPr>
+      <w:r>
+        <w:rPr>
+          <w:i/>
+          <w:iCs/>
+          <w:sz w:val="24"/>
+        </w:rPr>
+      </w:r>
+    </w:p>
+    <w:p>
+      <w:pPr>
+        <w:pStyle w:val="Normal"/>
+        <w:bidi w:val="0"/>
+        <w:jc w:val="left"/>
+        <w:rPr>
+          <w:i/>
+          <w:i/>
+          <w:iCs/>
+          <w:sz w:val="24"/>
+        </w:rPr>
+      </w:pPr>
+      <w:r>
+        <w:rPr>
+          <w:i/>
+          <w:iCs/>
+          <w:sz w:val="24"/>
+        </w:rPr>
+        <w:t>using System;</w:t>
+      </w:r>
+    </w:p>
+    <w:p>
+      <w:pPr>
+        <w:pStyle w:val="Normal"/>
+        <w:bidi w:val="0"/>
+        <w:jc w:val="left"/>
+        <w:rPr>
+          <w:i/>
+          <w:i/>
+          <w:iCs/>
+          <w:sz w:val="24"/>
+        </w:rPr>
+      </w:pPr>
+      <w:r>
+        <w:rPr>
+          <w:i/>
+          <w:iCs/>
+          <w:sz w:val="24"/>
+        </w:rPr>
+        <w:t>class Triangle1 {</w:t>
+      </w:r>
+    </w:p>
+    <w:p>
+      <w:pPr>
+        <w:pStyle w:val="Normal"/>
+        <w:bidi w:val="0"/>
+        <w:jc w:val="left"/>
+        <w:rPr>
+          <w:i/>
+          <w:i/>
+          <w:iCs/>
+          <w:sz w:val="24"/>
+        </w:rPr>
+      </w:pPr>
+      <w:r>
+        <w:rPr>
+          <w:i/>
+          <w:iCs/>
+          <w:sz w:val="24"/>
+        </w:rPr>
+        <w:tab/>
+        <w:t>public static void Main() {</w:t>
+      </w:r>
+    </w:p>
+    <w:p>
+      <w:pPr>
+        <w:pStyle w:val="Normal"/>
+        <w:bidi w:val="0"/>
+        <w:jc w:val="left"/>
+        <w:rPr>
+          <w:i/>
+          <w:i/>
+          <w:iCs/>
+          <w:sz w:val="24"/>
+        </w:rPr>
+      </w:pPr>
+      <w:r>
+        <w:rPr>
+          <w:i/>
+          <w:iCs/>
+          <w:sz w:val="24"/>
+        </w:rPr>
+        <w:t xml:space="preserve">        </w:t>
+      </w:r>
+      <w:r>
+        <w:rPr>
+          <w:i/>
+          <w:iCs/>
+          <w:sz w:val="24"/>
+        </w:rPr>
+        <w:t>Console.WriteLine("Enter sides of an equalateral triangle");</w:t>
+      </w:r>
+    </w:p>
+    <w:p>
+      <w:pPr>
+        <w:pStyle w:val="Normal"/>
+        <w:bidi w:val="0"/>
+        <w:jc w:val="left"/>
+        <w:rPr>
+          <w:i/>
+          <w:i/>
+          <w:iCs/>
+          <w:sz w:val="24"/>
+        </w:rPr>
+      </w:pPr>
+      <w:r>
+        <w:rPr>
+          <w:i/>
+          <w:iCs/>
+          <w:sz w:val="24"/>
+        </w:rPr>
+        <w:tab/>
+        <w:tab/>
+        <w:t>int a = Int32.Parse(Console.ReadLine());</w:t>
+      </w:r>
+    </w:p>
+    <w:p>
+      <w:pPr>
+        <w:pStyle w:val="Normal"/>
+        <w:bidi w:val="0"/>
+        <w:jc w:val="left"/>
+        <w:rPr>
+          <w:i/>
+          <w:i/>
+          <w:iCs/>
+          <w:sz w:val="24"/>
+        </w:rPr>
+      </w:pPr>
+      <w:r>
+        <w:rPr>
+          <w:i/>
+          <w:iCs/>
+          <w:sz w:val="24"/>
+        </w:rPr>
+        <w:tab/>
+        <w:tab/>
+      </w:r>
+    </w:p>
+    <w:p>
+      <w:pPr>
+        <w:pStyle w:val="Normal"/>
+        <w:bidi w:val="0"/>
+        <w:jc w:val="left"/>
+        <w:rPr>
+          <w:i/>
+          <w:i/>
+          <w:iCs/>
+          <w:sz w:val="24"/>
+        </w:rPr>
+      </w:pPr>
+      <w:r>
+        <w:rPr>
+          <w:i/>
+          <w:iCs/>
+          <w:sz w:val="24"/>
+        </w:rPr>
+        <w:tab/>
+        <w:tab/>
+        <w:t>Console.WriteLine("Area of triangle is {0}:\t", a*a/2*Math.Sqrt(3));</w:t>
+      </w:r>
+    </w:p>
+    <w:p>
+      <w:pPr>
+        <w:pStyle w:val="Normal"/>
+        <w:bidi w:val="0"/>
+        <w:jc w:val="left"/>
+        <w:rPr>
+          <w:i/>
+          <w:i/>
+          <w:iCs/>
+          <w:sz w:val="24"/>
+        </w:rPr>
+      </w:pPr>
+      <w:r>
+        <w:rPr>
+          <w:i/>
+          <w:iCs/>
+          <w:sz w:val="24"/>
+        </w:rPr>
+        <w:tab/>
+        <w:tab/>
+        <w:t>Console.WriteLine("Perimeter of triangle is {0}:\t", 3*a);</w:t>
+      </w:r>
+    </w:p>
+    <w:p>
+      <w:pPr>
+        <w:pStyle w:val="Normal"/>
+        <w:bidi w:val="0"/>
+        <w:jc w:val="left"/>
+        <w:rPr>
+          <w:i/>
+          <w:i/>
+          <w:iCs/>
+          <w:sz w:val="24"/>
+        </w:rPr>
+      </w:pPr>
+      <w:r>
+        <w:rPr>
+          <w:i/>
+          <w:iCs/>
+          <w:sz w:val="24"/>
+        </w:rPr>
+        <w:t xml:space="preserve">    </w:t>
+      </w:r>
+      <w:r>
+        <w:rPr>
+          <w:i/>
+          <w:iCs/>
+          <w:sz w:val="24"/>
+        </w:rPr>
+        <w:t>}</w:t>
+      </w:r>
+    </w:p>
+    <w:p>
+      <w:pPr>
+        <w:pStyle w:val="Normal"/>
+        <w:bidi w:val="0"/>
+        <w:jc w:val="left"/>
+        <w:rPr>
+          <w:i/>
+          <w:i/>
+          <w:iCs/>
+          <w:sz w:val="24"/>
+        </w:rPr>
+      </w:pPr>
+      <w:r>
+        <w:rPr/>
+      </w:r>
+    </w:p>
+    <w:p>
+      <w:pPr>
+        <w:pStyle w:val="Normal"/>
+        <w:bidi w:val="0"/>
+        <w:jc w:val="left"/>
+        <w:rPr>
+          <w:i/>
+          <w:i/>
+          <w:iCs/>
+          <w:sz w:val="24"/>
+        </w:rPr>
+      </w:pPr>
+      <w:r>
+        <w:rPr>
+          <w:i/>
+          <w:iCs/>
+          <w:sz w:val="24"/>
+        </w:rPr>
+        <w:t>}</w:t>
+      </w:r>
+    </w:p>
+    <w:p>
+      <w:pPr>
+        <w:pStyle w:val="Normal"/>
+        <w:bidi w:val="0"/>
+        <w:jc w:val="left"/>
+        <w:rPr>
+          <w:b/>
+          <w:b/>
+          <w:bCs/>
+          <w:i/>
+          <w:i/>
+          <w:iCs/>
+          <w:sz w:val="24"/>
+        </w:rPr>
+      </w:pPr>
+      <w:r>
+        <w:rPr/>
+      </w:r>
+    </w:p>
+    <w:p>
+      <w:pPr>
+        <w:pStyle w:val="Normal"/>
+        <w:bidi w:val="0"/>
+        <w:jc w:val="left"/>
+        <w:rPr>
+          <w:b/>
+          <w:b/>
+          <w:bCs/>
+          <w:i/>
+          <w:i/>
+          <w:iCs/>
+          <w:sz w:val="24"/>
+        </w:rPr>
+      </w:pPr>
+      <w:r>
+        <w:rPr/>
+      </w:r>
+    </w:p>
+    <w:p>
+      <w:pPr>
+        <w:pStyle w:val="Normal"/>
+        <w:bidi w:val="0"/>
+        <w:jc w:val="left"/>
+        <w:rPr/>
+      </w:pPr>
+      <w:r>
+        <w:rPr>
+          <w:b/>
+          <w:bCs/>
+          <w:i w:val="false"/>
+          <w:iCs w:val="false"/>
+          <w:sz w:val="24"/>
+        </w:rPr>
+        <w:t xml:space="preserve">Example for finding out parameters of  </w:t>
+      </w:r>
+      <w:r>
+        <w:rPr>
+          <w:rFonts w:eastAsia="Noto Serif CJK SC" w:cs="Lohit Devanagari"/>
+          <w:b/>
+          <w:bCs/>
+          <w:i w:val="false"/>
+          <w:iCs w:val="false"/>
+          <w:color w:val="auto"/>
+          <w:kern w:val="2"/>
+          <w:sz w:val="24"/>
+          <w:szCs w:val="24"/>
+          <w:lang w:val="en-GB" w:eastAsia="zh-CN" w:bidi="hi-IN"/>
+        </w:rPr>
+        <w:t>RIGHT-ANGLED</w:t>
+      </w:r>
+      <w:r>
+        <w:rPr>
+          <w:b/>
+          <w:bCs/>
+          <w:i w:val="false"/>
+          <w:iCs w:val="false"/>
+          <w:sz w:val="24"/>
+        </w:rPr>
+        <w:t xml:space="preserve"> </w:t>
+      </w:r>
+      <w:r>
+        <w:rPr>
+          <w:rFonts w:eastAsia="Noto Serif CJK SC" w:cs="Lohit Devanagari"/>
+          <w:b/>
+          <w:bCs/>
+          <w:i w:val="false"/>
+          <w:iCs w:val="false"/>
+          <w:color w:val="auto"/>
+          <w:kern w:val="2"/>
+          <w:sz w:val="24"/>
+          <w:szCs w:val="24"/>
+          <w:lang w:val="en-GB" w:eastAsia="zh-CN" w:bidi="hi-IN"/>
+        </w:rPr>
+        <w:t>TRIANGLE</w:t>
+      </w:r>
+    </w:p>
+    <w:p>
+      <w:pPr>
+        <w:pStyle w:val="Normal"/>
+        <w:bidi w:val="0"/>
+        <w:jc w:val="left"/>
+        <w:rPr>
+          <w:i/>
+          <w:i/>
+          <w:iCs/>
+          <w:sz w:val="24"/>
+        </w:rPr>
+      </w:pPr>
+      <w:r>
+        <w:rPr>
+          <w:i/>
+          <w:iCs/>
+          <w:sz w:val="24"/>
+        </w:rPr>
+      </w:r>
+    </w:p>
+    <w:p>
+      <w:pPr>
+        <w:pStyle w:val="Normal"/>
+        <w:bidi w:val="0"/>
+        <w:jc w:val="left"/>
+        <w:rPr>
+          <w:i/>
+          <w:i/>
+          <w:iCs/>
+          <w:sz w:val="24"/>
+        </w:rPr>
+      </w:pPr>
+      <w:r>
+        <w:rPr>
+          <w:i/>
+          <w:iCs/>
+          <w:sz w:val="24"/>
+        </w:rPr>
+        <w:t>using System;</w:t>
+      </w:r>
+    </w:p>
+    <w:p>
+      <w:pPr>
+        <w:pStyle w:val="Normal"/>
+        <w:bidi w:val="0"/>
+        <w:jc w:val="left"/>
+        <w:rPr>
+          <w:i/>
+          <w:i/>
+          <w:iCs/>
+          <w:sz w:val="24"/>
+        </w:rPr>
+      </w:pPr>
+      <w:r>
+        <w:rPr>
+          <w:i/>
+          <w:iCs/>
+          <w:sz w:val="24"/>
+        </w:rPr>
+        <w:t>class Triangle2 {</w:t>
+      </w:r>
+    </w:p>
+    <w:p>
+      <w:pPr>
+        <w:pStyle w:val="Normal"/>
+        <w:bidi w:val="0"/>
+        <w:jc w:val="left"/>
+        <w:rPr>
+          <w:i/>
+          <w:i/>
+          <w:iCs/>
+          <w:sz w:val="24"/>
+        </w:rPr>
+      </w:pPr>
+      <w:r>
+        <w:rPr>
+          <w:i/>
+          <w:iCs/>
+          <w:sz w:val="24"/>
+        </w:rPr>
+        <w:tab/>
+        <w:t>public static void Main() {</w:t>
+      </w:r>
+    </w:p>
+    <w:p>
+      <w:pPr>
+        <w:pStyle w:val="Normal"/>
+        <w:bidi w:val="0"/>
+        <w:jc w:val="left"/>
+        <w:rPr>
+          <w:i/>
+          <w:i/>
+          <w:iCs/>
+          <w:sz w:val="24"/>
+        </w:rPr>
+      </w:pPr>
+      <w:r>
+        <w:rPr>
+          <w:i/>
+          <w:iCs/>
+          <w:sz w:val="24"/>
+        </w:rPr>
+        <w:t xml:space="preserve">        </w:t>
+      </w:r>
+      <w:r>
+        <w:rPr>
+          <w:i/>
+          <w:iCs/>
+          <w:sz w:val="24"/>
+        </w:rPr>
+        <w:t>Console.WriteLine("Enter two sides and hypothenus of an right-angled triangle");</w:t>
+      </w:r>
+    </w:p>
+    <w:p>
+      <w:pPr>
+        <w:pStyle w:val="Normal"/>
+        <w:bidi w:val="0"/>
+        <w:jc w:val="left"/>
+        <w:rPr>
+          <w:i/>
+          <w:i/>
+          <w:iCs/>
+          <w:sz w:val="24"/>
+        </w:rPr>
+      </w:pPr>
+      <w:r>
+        <w:rPr>
+          <w:i/>
+          <w:iCs/>
+          <w:sz w:val="24"/>
+        </w:rPr>
+        <w:tab/>
+        <w:tab/>
+        <w:t>int a = Int32.Parse(Console.ReadLine()), b = Int32.Parse(Console.ReadLine()), c = Int32.Parse(Console.ReadLine());</w:t>
+      </w:r>
+    </w:p>
+    <w:p>
+      <w:pPr>
+        <w:pStyle w:val="Normal"/>
+        <w:bidi w:val="0"/>
+        <w:jc w:val="left"/>
+        <w:rPr>
+          <w:i/>
+          <w:i/>
+          <w:iCs/>
+          <w:sz w:val="24"/>
+        </w:rPr>
+      </w:pPr>
+      <w:r>
+        <w:rPr>
+          <w:i/>
+          <w:iCs/>
+          <w:sz w:val="24"/>
+        </w:rPr>
+        <w:tab/>
+        <w:tab/>
+      </w:r>
+    </w:p>
+    <w:p>
+      <w:pPr>
+        <w:pStyle w:val="Normal"/>
+        <w:bidi w:val="0"/>
+        <w:jc w:val="left"/>
+        <w:rPr>
+          <w:i/>
+          <w:i/>
+          <w:iCs/>
+          <w:sz w:val="24"/>
+        </w:rPr>
+      </w:pPr>
+      <w:r>
+        <w:rPr>
+          <w:i/>
+          <w:iCs/>
+          <w:sz w:val="24"/>
+        </w:rPr>
+        <w:tab/>
+        <w:tab/>
+        <w:t>Console.WriteLine("Area of triangle is {0}:\t", a*b/2);</w:t>
+      </w:r>
+    </w:p>
+    <w:p>
+      <w:pPr>
+        <w:pStyle w:val="Normal"/>
+        <w:bidi w:val="0"/>
+        <w:jc w:val="left"/>
+        <w:rPr>
+          <w:i/>
+          <w:i/>
+          <w:iCs/>
+          <w:sz w:val="24"/>
+        </w:rPr>
+      </w:pPr>
+      <w:r>
+        <w:rPr>
+          <w:i/>
+          <w:iCs/>
+          <w:sz w:val="24"/>
+        </w:rPr>
+        <w:tab/>
+        <w:tab/>
+        <w:t>Console.WriteLine("Perimeter of triangle is {0}:\t", a+b+c);</w:t>
+      </w:r>
+    </w:p>
+    <w:p>
+      <w:pPr>
+        <w:pStyle w:val="Normal"/>
+        <w:bidi w:val="0"/>
+        <w:jc w:val="left"/>
+        <w:rPr>
+          <w:i/>
+          <w:i/>
+          <w:iCs/>
+          <w:sz w:val="24"/>
+        </w:rPr>
+      </w:pPr>
+      <w:r>
+        <w:rPr>
+          <w:i/>
+          <w:iCs/>
+          <w:sz w:val="24"/>
+        </w:rPr>
+        <w:t xml:space="preserve">    </w:t>
+      </w:r>
+      <w:r>
+        <w:rPr>
+          <w:i/>
+          <w:iCs/>
+          <w:sz w:val="24"/>
+        </w:rPr>
+        <w:t>}</w:t>
+      </w:r>
+    </w:p>
+    <w:p>
+      <w:pPr>
+        <w:pStyle w:val="Normal"/>
+        <w:bidi w:val="0"/>
+        <w:jc w:val="left"/>
+        <w:rPr>
+          <w:i/>
+          <w:i/>
+          <w:iCs/>
+          <w:sz w:val="24"/>
+        </w:rPr>
+      </w:pPr>
+      <w:r>
+        <w:rPr/>
+      </w:r>
+    </w:p>
+    <w:p>
+      <w:pPr>
+        <w:pStyle w:val="Normal"/>
+        <w:bidi w:val="0"/>
+        <w:jc w:val="left"/>
+        <w:rPr>
+          <w:i/>
+          <w:i/>
+          <w:iCs/>
+          <w:sz w:val="24"/>
+        </w:rPr>
+      </w:pPr>
+      <w:r>
+        <w:rPr>
+          <w:i/>
+          <w:iCs/>
+          <w:sz w:val="24"/>
+        </w:rPr>
         <w:t>}</w:t>
       </w:r>
     </w:p>
@@ -2929,7 +4539,10 @@
       </w:rPr>
     </w:pPr>
     <w:r>
-      <w:rPr/>
+      <w:rPr>
+        <w:sz w:val="32"/>
+        <w:szCs w:val="32"/>
+      </w:rPr>
     </w:r>
   </w:p>
 </w:hdr>
@@ -2942,12 +4555,15 @@
       <w:rPr>
         <w:rFonts w:ascii="Liberation Serif" w:hAnsi="Liberation Serif" w:eastAsia="Noto Sans CJK SC" w:cs="Lohit Devanagari"/>
         <w:kern w:val="2"/>
+        <w:sz w:val="20"/>
         <w:szCs w:val="24"/>
         <w:lang w:val="en-GB" w:eastAsia="zh-CN" w:bidi="hi-IN"/>
       </w:rPr>
     </w:rPrDefault>
     <w:pPrDefault>
-      <w:pPr/>
+      <w:pPr>
+        <w:suppressAutoHyphens w:val="true"/>
+      </w:pPr>
     </w:pPrDefault>
   </w:docDefaults>
   <w:style w:type="paragraph" w:styleId="Normal">
@@ -2956,6 +4572,7 @@
     <w:pPr>
       <w:widowControl/>
       <w:bidi w:val="0"/>
+      <w:spacing w:before="0" w:after="0"/>
       <w:jc w:val="left"/>
     </w:pPr>
     <w:rPr>
@@ -2968,7 +4585,7 @@
     </w:rPr>
   </w:style>
   <w:style w:type="character" w:styleId="InternetLink">
-    <w:name w:val="Internet Link"/>
+    <w:name w:val="Hyperlink"/>
     <w:rPr>
       <w:color w:val="000080"/>
       <w:u w:val="single"/>
@@ -3042,12 +4659,20 @@
     </w:pPr>
     <w:rPr/>
   </w:style>
+  <w:style w:type="paragraph" w:styleId="HeaderandFooter">
+    <w:name w:val="Header and Footer"/>
+    <w:basedOn w:val="Normal"/>
+    <w:qFormat/>
+    <w:pPr/>
+    <w:rPr/>
+  </w:style>
   <w:style w:type="paragraph" w:styleId="Header">
     <w:name w:val="Header"/>
     <w:basedOn w:val="Normal"/>
     <w:pPr>
       <w:suppressLineNumbers/>
       <w:tabs>
+        <w:tab w:val="clear" w:pos="709"/>
         <w:tab w:val="center" w:pos="4819" w:leader="none"/>
         <w:tab w:val="right" w:pos="9638" w:leader="none"/>
       </w:tabs>

</xml_diff>